<commit_message>
Updated the document properties.
</commit_message>
<xml_diff>
--- a/Installation/NGDS Installation Instructions.docx
+++ b/Installation/NGDS Installation Instructions.docx
@@ -1,6 +1,6 @@
 
 <file path=word/document.xml><?xml version="1.0" encoding="utf-8"?>
-<w:document xmlns:ve="http://schemas.openxmlformats.org/markup-compatibility/2006" xmlns:o="urn:schemas-microsoft-com:office:office" xmlns:r="http://schemas.openxmlformats.org/officeDocument/2006/relationships" xmlns:m="http://schemas.openxmlformats.org/officeDocument/2006/math" xmlns:v="urn:schemas-microsoft-com:vml" xmlns:wp="http://schemas.openxmlformats.org/drawingml/2006/wordprocessingDrawing" xmlns:w10="urn:schemas-microsoft-com:office:word" xmlns:w="http://schemas.openxmlformats.org/wordprocessingml/2006/main" xmlns:wne="http://schemas.microsoft.com/office/word/2006/wordml">
+<w:document xmlns:wpc="http://schemas.microsoft.com/office/word/2010/wordprocessingCanvas" xmlns:mc="http://schemas.openxmlformats.org/markup-compatibility/2006" xmlns:o="urn:schemas-microsoft-com:office:office" xmlns:r="http://schemas.openxmlformats.org/officeDocument/2006/relationships" xmlns:m="http://schemas.openxmlformats.org/officeDocument/2006/math" xmlns:v="urn:schemas-microsoft-com:vml" xmlns:wp14="http://schemas.microsoft.com/office/word/2010/wordprocessingDrawing" xmlns:wp="http://schemas.openxmlformats.org/drawingml/2006/wordprocessingDrawing" xmlns:w10="urn:schemas-microsoft-com:office:word" xmlns:w="http://schemas.openxmlformats.org/wordprocessingml/2006/main" xmlns:w14="http://schemas.microsoft.com/office/word/2010/wordml" xmlns:wpg="http://schemas.microsoft.com/office/word/2010/wordprocessingGroup" xmlns:wpi="http://schemas.microsoft.com/office/word/2010/wordprocessingInk" xmlns:wne="http://schemas.microsoft.com/office/word/2006/wordml" xmlns:wps="http://schemas.microsoft.com/office/word/2010/wordprocessingShape" mc:Ignorable="w14 wp14">
   <w:body>
     <w:p>
       <w:pPr>
@@ -13,6 +13,8 @@
           <w:szCs w:val="40"/>
         </w:rPr>
       </w:pPr>
+      <w:bookmarkStart w:id="0" w:name="_GoBack"/>
+      <w:bookmarkEnd w:id="0"/>
     </w:p>
     <w:p>
       <w:pPr>
@@ -243,10 +245,10 @@
       <w:pPr>
         <w:jc w:val="both"/>
         <w:sectPr>
-          <w:headerReference w:type="default" r:id="rId8"/>
-          <w:footerReference w:type="default" r:id="rId9"/>
-          <w:headerReference w:type="first" r:id="rId10"/>
-          <w:footerReference w:type="first" r:id="rId11"/>
+          <w:headerReference w:type="default" r:id="rId9"/>
+          <w:footerReference w:type="default" r:id="rId10"/>
+          <w:headerReference w:type="first" r:id="rId11"/>
+          <w:footerReference w:type="first" r:id="rId12"/>
           <w:pgSz w:w="12240" w:h="15840"/>
           <w:pgMar w:top="1440" w:right="1800" w:bottom="1440" w:left="1800" w:header="720" w:footer="720" w:gutter="0"/>
           <w:cols w:space="720"/>
@@ -288,7 +290,7 @@
           <w:insideV w:val="single" w:sz="4" w:space="0" w:color="auto"/>
         </w:tblBorders>
         <w:tblLayout w:type="fixed"/>
-        <w:tblLook w:val="0000"/>
+        <w:tblLook w:val="0000" w:firstRow="0" w:lastRow="0" w:firstColumn="0" w:lastColumn="0" w:noHBand="0" w:noVBand="0"/>
       </w:tblPr>
       <w:tblGrid>
         <w:gridCol w:w="1080"/>
@@ -4753,12 +4755,12 @@
         <w:pStyle w:val="Heading1"/>
         <w:jc w:val="both"/>
       </w:pPr>
-      <w:bookmarkStart w:id="0" w:name="_Toc358741161"/>
+      <w:bookmarkStart w:id="1" w:name="_Toc358741161"/>
       <w:r>
         <w:lastRenderedPageBreak/>
         <w:t>INTRODUCTION</w:t>
       </w:r>
-      <w:bookmarkEnd w:id="0"/>
+      <w:bookmarkEnd w:id="1"/>
     </w:p>
     <w:p>
       <w:r>
@@ -4794,11 +4796,11 @@
         <w:spacing w:before="0" w:after="230" w:line="370" w:lineRule="atLeast"/>
         <w:ind w:left="432" w:hanging="432"/>
       </w:pPr>
-      <w:bookmarkStart w:id="1" w:name="_Toc358741162"/>
+      <w:bookmarkStart w:id="2" w:name="_Toc358741162"/>
       <w:r>
         <w:t>Purpose</w:t>
       </w:r>
-      <w:bookmarkEnd w:id="1"/>
+      <w:bookmarkEnd w:id="2"/>
     </w:p>
     <w:p>
       <w:r>
@@ -4823,14 +4825,14 @@
         <w:spacing w:before="0" w:after="120" w:line="420" w:lineRule="atLeast"/>
         <w:ind w:left="360" w:hanging="360"/>
       </w:pPr>
-      <w:bookmarkStart w:id="2" w:name="_Toc332018479"/>
-      <w:bookmarkStart w:id="3" w:name="_Toc358741163"/>
+      <w:bookmarkStart w:id="3" w:name="_Toc332018479"/>
+      <w:bookmarkStart w:id="4" w:name="_Toc358741163"/>
       <w:r>
         <w:lastRenderedPageBreak/>
         <w:t>Prerequisites</w:t>
       </w:r>
-      <w:bookmarkEnd w:id="2"/>
       <w:bookmarkEnd w:id="3"/>
+      <w:bookmarkEnd w:id="4"/>
     </w:p>
     <w:p>
       <w:r>
@@ -4887,18 +4889,10 @@
         <w:t xml:space="preserve">. </w:t>
       </w:r>
       <w:r>
-        <w:t xml:space="preserve">In particular, we utilize </w:t>
-      </w:r>
-      <w:proofErr w:type="spellStart"/>
-      <w:r>
-        <w:t>Ubunt</w:t>
-      </w:r>
-      <w:r>
-        <w:t>u</w:t>
-      </w:r>
-      <w:proofErr w:type="spellEnd"/>
-      <w:r>
-        <w:t xml:space="preserve"> distributions 12.04 or higher (specifically, </w:t>
+        <w:t>In particular, we utilize Ubunt</w:t>
+      </w:r>
+      <w:r>
+        <w:t xml:space="preserve">u distributions 12.04 or higher (specifically, </w:t>
       </w:r>
       <w:proofErr w:type="spellStart"/>
       <w:r>
@@ -4937,16 +4931,16 @@
         <w:spacing w:before="0" w:after="230" w:line="370" w:lineRule="atLeast"/>
         <w:ind w:left="432" w:hanging="432"/>
       </w:pPr>
-      <w:bookmarkStart w:id="4" w:name="_Toc332018480"/>
-      <w:bookmarkStart w:id="5" w:name="_Toc358741164"/>
+      <w:bookmarkStart w:id="5" w:name="_Toc332018480"/>
+      <w:bookmarkStart w:id="6" w:name="_Toc358741164"/>
       <w:r>
         <w:t>Choosing a v</w:t>
       </w:r>
       <w:r>
         <w:t>irtualized environment</w:t>
       </w:r>
-      <w:bookmarkEnd w:id="4"/>
       <w:bookmarkEnd w:id="5"/>
+      <w:bookmarkEnd w:id="6"/>
     </w:p>
     <w:p>
       <w:r>
@@ -5007,7 +5001,7 @@
       <w:r>
         <w:t xml:space="preserve"> Player: </w:t>
       </w:r>
-      <w:hyperlink r:id="rId12" w:history="1">
+      <w:hyperlink r:id="rId13" w:history="1">
         <w:r>
           <w:rPr>
             <w:rStyle w:val="Hyperlink"/>
@@ -5035,7 +5029,7 @@
       <w:r>
         <w:t xml:space="preserve">: </w:t>
       </w:r>
-      <w:hyperlink r:id="rId13" w:history="1">
+      <w:hyperlink r:id="rId14" w:history="1">
         <w:r>
           <w:rPr>
             <w:rStyle w:val="Hyperlink"/>
@@ -5078,15 +5072,7 @@
         <w:t>, where we install</w:t>
       </w:r>
       <w:r>
-        <w:t xml:space="preserve"> Linux </w:t>
-      </w:r>
-      <w:proofErr w:type="spellStart"/>
-      <w:r>
-        <w:t>Ubuntu</w:t>
-      </w:r>
-      <w:proofErr w:type="spellEnd"/>
-      <w:r>
-        <w:t xml:space="preserve"> 12.04 LTS from Canonical.</w:t>
+        <w:t xml:space="preserve"> Linux Ubuntu 12.04 LTS from Canonical.</w:t>
       </w:r>
     </w:p>
     <w:p>
@@ -5100,7 +5086,7 @@
         <w:spacing w:before="0" w:after="230" w:line="370" w:lineRule="atLeast"/>
         <w:ind w:left="432" w:hanging="432"/>
       </w:pPr>
-      <w:bookmarkStart w:id="6" w:name="_Toc358741165"/>
+      <w:bookmarkStart w:id="7" w:name="_Toc358741165"/>
       <w:r>
         <w:t xml:space="preserve">Creating a VM and installing </w:t>
       </w:r>
@@ -5112,7 +5098,7 @@
       <w:r>
         <w:t xml:space="preserve"> in a Windows environment</w:t>
       </w:r>
-      <w:bookmarkEnd w:id="6"/>
+      <w:bookmarkEnd w:id="7"/>
     </w:p>
     <w:p>
       <w:r>
@@ -5121,13 +5107,8 @@
       <w:r>
         <w:t xml:space="preserve"> order to install </w:t>
       </w:r>
-      <w:proofErr w:type="spellStart"/>
-      <w:r>
-        <w:t>Ubuntu</w:t>
-      </w:r>
-      <w:proofErr w:type="spellEnd"/>
-      <w:r>
-        <w:t xml:space="preserve"> Linux</w:t>
+      <w:r>
+        <w:t>Ubuntu Linux</w:t>
       </w:r>
       <w:r>
         <w:t xml:space="preserve"> (or </w:t>
@@ -5157,8 +5138,8 @@
       <w:pPr>
         <w:pStyle w:val="Heading3"/>
       </w:pPr>
-      <w:bookmarkStart w:id="7" w:name="_Toc332018482"/>
-      <w:bookmarkStart w:id="8" w:name="_Toc358741166"/>
+      <w:bookmarkStart w:id="8" w:name="_Toc332018482"/>
+      <w:bookmarkStart w:id="9" w:name="_Toc358741166"/>
       <w:r>
         <w:t xml:space="preserve">First, download and install Oracle VM </w:t>
       </w:r>
@@ -5170,8 +5151,8 @@
       <w:r>
         <w:t xml:space="preserve"> Manager</w:t>
       </w:r>
-      <w:bookmarkEnd w:id="7"/>
       <w:bookmarkEnd w:id="8"/>
+      <w:bookmarkEnd w:id="9"/>
     </w:p>
     <w:p>
       <w:r>
@@ -5202,7 +5183,7 @@
       <w:r>
         <w:t xml:space="preserve">Download the software from </w:t>
       </w:r>
-      <w:hyperlink r:id="rId14" w:history="1">
+      <w:hyperlink r:id="rId15" w:history="1">
         <w:r>
           <w:rPr>
             <w:rStyle w:val="Hyperlink"/>
@@ -5218,9 +5199,9 @@
       <w:pPr>
         <w:pStyle w:val="Heading3"/>
       </w:pPr>
-      <w:bookmarkStart w:id="9" w:name="_Toc332018483"/>
-      <w:bookmarkStart w:id="10" w:name="_Ref357505161"/>
-      <w:bookmarkStart w:id="11" w:name="_Toc358741167"/>
+      <w:bookmarkStart w:id="10" w:name="_Toc332018483"/>
+      <w:bookmarkStart w:id="11" w:name="_Ref357505161"/>
+      <w:bookmarkStart w:id="12" w:name="_Toc358741167"/>
       <w:r>
         <w:t xml:space="preserve">Then, download the Desktop CD for </w:t>
       </w:r>
@@ -5230,96 +5211,75 @@
       </w:r>
       <w:proofErr w:type="gramEnd"/>
       <w:r>
-        <w:t xml:space="preserve">Intel x86) for </w:t>
-      </w:r>
-      <w:proofErr w:type="spellStart"/>
-      <w:r>
-        <w:t>Ubuntu</w:t>
-      </w:r>
-      <w:proofErr w:type="spellEnd"/>
-      <w:r>
-        <w:t>:</w:t>
-      </w:r>
-      <w:bookmarkEnd w:id="9"/>
+        <w:t>Intel x86) for Ubuntu:</w:t>
+      </w:r>
       <w:bookmarkEnd w:id="10"/>
       <w:bookmarkEnd w:id="11"/>
-    </w:p>
-    <w:p>
-      <w:r>
-        <w:t xml:space="preserve">An .ISO image for </w:t>
-      </w:r>
-      <w:proofErr w:type="spellStart"/>
-      <w:r>
-        <w:t>Ubuntu</w:t>
-      </w:r>
-      <w:proofErr w:type="spellEnd"/>
+      <w:bookmarkEnd w:id="12"/>
+    </w:p>
+    <w:p>
+      <w:r>
+        <w:t xml:space="preserve">An .ISO image for Ubuntu </w:t>
+      </w:r>
+      <w:r>
+        <w:t>is available</w:t>
+      </w:r>
+      <w:r>
+        <w:t xml:space="preserve"> at: </w:t>
+      </w:r>
+      <w:hyperlink r:id="rId16" w:history="1">
+        <w:r>
+          <w:rPr>
+            <w:rStyle w:val="Hyperlink"/>
+          </w:rPr>
+          <w:t>http://releases.ubuntu.com/12.04/</w:t>
+        </w:r>
+      </w:hyperlink>
+    </w:p>
+    <w:p>
+      <w:r>
+        <w:t>This tutorial utilizes</w:t>
+      </w:r>
+      <w:r>
+        <w:t xml:space="preserve"> the Long Term Service version, or LTS, which long term support</w:t>
+      </w:r>
+      <w:r>
+        <w:t xml:space="preserve"> (3 years)</w:t>
+      </w:r>
+      <w:r>
+        <w:t xml:space="preserve">: </w:t>
+      </w:r>
+      <w:hyperlink r:id="rId17" w:history="1">
+        <w:r>
+          <w:rPr>
+            <w:rStyle w:val="Hyperlink"/>
+          </w:rPr>
+          <w:t>http://releases.ubuntu.com/12.04/ubuntu-12.04-desktop-i386.iso</w:t>
+        </w:r>
+      </w:hyperlink>
+    </w:p>
+    <w:p>
+      <w:pPr>
+        <w:pStyle w:val="Heading3"/>
+      </w:pPr>
+      <w:bookmarkStart w:id="13" w:name="_Toc332018484"/>
+      <w:bookmarkStart w:id="14" w:name="_Toc358741168"/>
+      <w:r>
+        <w:t>Start Oracle</w:t>
+      </w:r>
       <w:r>
         <w:t xml:space="preserve"> </w:t>
       </w:r>
-      <w:r>
-        <w:t>is available</w:t>
-      </w:r>
-      <w:r>
-        <w:t xml:space="preserve"> at: </w:t>
-      </w:r>
-      <w:hyperlink r:id="rId15" w:history="1">
-        <w:r>
-          <w:rPr>
-            <w:rStyle w:val="Hyperlink"/>
-          </w:rPr>
-          <w:t>http://releases.ubuntu.com/12.04/</w:t>
-        </w:r>
-      </w:hyperlink>
-    </w:p>
-    <w:p>
-      <w:r>
-        <w:t>This tutorial utilizes</w:t>
-      </w:r>
-      <w:r>
-        <w:t xml:space="preserve"> the Long Term Service version, or LTS, which long term support</w:t>
-      </w:r>
-      <w:r>
-        <w:t xml:space="preserve"> (3 years)</w:t>
-      </w:r>
-      <w:r>
-        <w:t xml:space="preserve">: </w:t>
-      </w:r>
-      <w:hyperlink r:id="rId16" w:history="1">
-        <w:r>
-          <w:rPr>
-            <w:rStyle w:val="Hyperlink"/>
-          </w:rPr>
-          <w:t>http://releases.ubuntu.com/12.04/ubuntu-12.04-desktop-i386.iso</w:t>
-        </w:r>
-      </w:hyperlink>
-    </w:p>
-    <w:p>
-      <w:pPr>
-        <w:pStyle w:val="Heading3"/>
-      </w:pPr>
-      <w:bookmarkStart w:id="12" w:name="_Toc332018484"/>
-      <w:bookmarkStart w:id="13" w:name="_Toc358741168"/>
-      <w:r>
-        <w:t>Start Oracle</w:t>
-      </w:r>
-      <w:r>
-        <w:t xml:space="preserve"> </w:t>
-      </w:r>
       <w:proofErr w:type="spellStart"/>
       <w:r>
         <w:t>VirtualBox</w:t>
       </w:r>
       <w:proofErr w:type="spellEnd"/>
       <w:r>
-        <w:t xml:space="preserve"> and Create a VM for Linux </w:t>
-      </w:r>
-      <w:proofErr w:type="spellStart"/>
-      <w:r>
-        <w:t>Ubuntu</w:t>
-      </w:r>
-      <w:bookmarkEnd w:id="12"/>
+        <w:t xml:space="preserve"> and Create a VM for Linux Ubuntu</w:t>
+      </w:r>
       <w:bookmarkEnd w:id="13"/>
-      <w:proofErr w:type="spellEnd"/>
+      <w:bookmarkEnd w:id="14"/>
     </w:p>
     <w:p/>
     <w:p>
@@ -5350,7 +5310,7 @@
                     </pic:cNvPicPr>
                   </pic:nvPicPr>
                   <pic:blipFill>
-                    <a:blip r:embed="rId17" cstate="print"/>
+                    <a:blip r:embed="rId18" cstate="print"/>
                     <a:srcRect/>
                     <a:stretch>
                       <a:fillRect/>
@@ -5383,18 +5343,34 @@
       <w:pPr>
         <w:pStyle w:val="Caption"/>
       </w:pPr>
-      <w:bookmarkStart w:id="14" w:name="_Toc358720721"/>
+      <w:bookmarkStart w:id="15" w:name="_Toc358720721"/>
       <w:r>
         <w:t xml:space="preserve">Figure </w:t>
       </w:r>
-      <w:fldSimple w:instr=" SEQ Figure \* ARABIC ">
-        <w:r>
-          <w:rPr>
-            <w:noProof/>
-          </w:rPr>
-          <w:t>1</w:t>
-        </w:r>
-      </w:fldSimple>
+      <w:r>
+        <w:fldChar w:fldCharType="begin"/>
+      </w:r>
+      <w:r>
+        <w:instrText xml:space="preserve"> SEQ Figure \* ARA</w:instrText>
+      </w:r>
+      <w:r>
+        <w:instrText xml:space="preserve">BIC </w:instrText>
+      </w:r>
+      <w:r>
+        <w:fldChar w:fldCharType="separate"/>
+      </w:r>
+      <w:r>
+        <w:rPr>
+          <w:noProof/>
+        </w:rPr>
+        <w:t>1</w:t>
+      </w:r>
+      <w:r>
+        <w:rPr>
+          <w:noProof/>
+        </w:rPr>
+        <w:fldChar w:fldCharType="end"/>
+      </w:r>
       <w:r>
         <w:t xml:space="preserve"> Create a new </w:t>
       </w:r>
@@ -5406,7 +5382,7 @@
       <w:r>
         <w:t xml:space="preserve"> virtual machine</w:t>
       </w:r>
-      <w:bookmarkEnd w:id="14"/>
+      <w:bookmarkEnd w:id="15"/>
     </w:p>
     <w:p/>
     <w:p>
@@ -5442,7 +5418,7 @@
                     </pic:cNvPicPr>
                   </pic:nvPicPr>
                   <pic:blipFill>
-                    <a:blip r:embed="rId18" cstate="print"/>
+                    <a:blip r:embed="rId19" cstate="print"/>
                     <a:srcRect/>
                     <a:stretch>
                       <a:fillRect/>
@@ -5475,22 +5451,35 @@
       <w:pPr>
         <w:pStyle w:val="Caption"/>
       </w:pPr>
-      <w:bookmarkStart w:id="15" w:name="_Toc358720722"/>
+      <w:bookmarkStart w:id="16" w:name="_Toc358720722"/>
       <w:r>
         <w:t xml:space="preserve">Figure </w:t>
       </w:r>
-      <w:fldSimple w:instr=" SEQ Figure \* ARABIC ">
-        <w:r>
-          <w:rPr>
-            <w:noProof/>
-          </w:rPr>
-          <w:t>2</w:t>
-        </w:r>
-      </w:fldSimple>
+      <w:r>
+        <w:fldChar w:fldCharType="begin"/>
+      </w:r>
+      <w:r>
+        <w:instrText xml:space="preserve"> SEQ Figure \* ARABIC </w:instrText>
+      </w:r>
+      <w:r>
+        <w:fldChar w:fldCharType="separate"/>
+      </w:r>
+      <w:r>
+        <w:rPr>
+          <w:noProof/>
+        </w:rPr>
+        <w:t>2</w:t>
+      </w:r>
+      <w:r>
+        <w:rPr>
+          <w:noProof/>
+        </w:rPr>
+        <w:fldChar w:fldCharType="end"/>
+      </w:r>
       <w:r>
         <w:t xml:space="preserve"> Set the VM memory to at least 1024MB</w:t>
       </w:r>
-      <w:bookmarkEnd w:id="15"/>
+      <w:bookmarkEnd w:id="16"/>
     </w:p>
     <w:p/>
     <w:p>
@@ -5521,7 +5510,7 @@
                     </pic:cNvPicPr>
                   </pic:nvPicPr>
                   <pic:blipFill>
-                    <a:blip r:embed="rId19" cstate="print"/>
+                    <a:blip r:embed="rId20" cstate="print"/>
                     <a:srcRect/>
                     <a:stretch>
                       <a:fillRect/>
@@ -5554,18 +5543,31 @@
       <w:pPr>
         <w:pStyle w:val="Caption"/>
       </w:pPr>
-      <w:bookmarkStart w:id="16" w:name="_Toc358720723"/>
+      <w:bookmarkStart w:id="17" w:name="_Toc358720723"/>
       <w:r>
         <w:t xml:space="preserve">Figure </w:t>
       </w:r>
-      <w:fldSimple w:instr=" SEQ Figure \* ARABIC ">
-        <w:r>
-          <w:rPr>
-            <w:noProof/>
-          </w:rPr>
-          <w:t>3</w:t>
-        </w:r>
-      </w:fldSimple>
+      <w:r>
+        <w:fldChar w:fldCharType="begin"/>
+      </w:r>
+      <w:r>
+        <w:instrText xml:space="preserve"> SEQ Figure \* ARABIC </w:instrText>
+      </w:r>
+      <w:r>
+        <w:fldChar w:fldCharType="separate"/>
+      </w:r>
+      <w:r>
+        <w:rPr>
+          <w:noProof/>
+        </w:rPr>
+        <w:t>3</w:t>
+      </w:r>
+      <w:r>
+        <w:rPr>
+          <w:noProof/>
+        </w:rPr>
+        <w:fldChar w:fldCharType="end"/>
+      </w:r>
       <w:r>
         <w:t xml:space="preserve"> </w:t>
       </w:r>
@@ -5583,7 +5585,7 @@
       <w:r>
         <w:t xml:space="preserve"> can be changed later.</w:t>
       </w:r>
-      <w:bookmarkEnd w:id="16"/>
+      <w:bookmarkEnd w:id="17"/>
     </w:p>
     <w:p/>
     <w:p>
@@ -5613,7 +5615,7 @@
                     </pic:cNvPicPr>
                   </pic:nvPicPr>
                   <pic:blipFill>
-                    <a:blip r:embed="rId20" cstate="print"/>
+                    <a:blip r:embed="rId21" cstate="print"/>
                     <a:srcRect/>
                     <a:stretch>
                       <a:fillRect/>
@@ -5646,18 +5648,31 @@
       <w:pPr>
         <w:pStyle w:val="Caption"/>
       </w:pPr>
-      <w:bookmarkStart w:id="17" w:name="_Toc358720724"/>
+      <w:bookmarkStart w:id="18" w:name="_Toc358720724"/>
       <w:r>
         <w:t xml:space="preserve">Figure </w:t>
       </w:r>
-      <w:fldSimple w:instr=" SEQ Figure \* ARABIC ">
-        <w:r>
-          <w:rPr>
-            <w:noProof/>
-          </w:rPr>
-          <w:t>4</w:t>
-        </w:r>
-      </w:fldSimple>
+      <w:r>
+        <w:fldChar w:fldCharType="begin"/>
+      </w:r>
+      <w:r>
+        <w:instrText xml:space="preserve"> SEQ Figure \* ARABIC </w:instrText>
+      </w:r>
+      <w:r>
+        <w:fldChar w:fldCharType="separate"/>
+      </w:r>
+      <w:r>
+        <w:rPr>
+          <w:noProof/>
+        </w:rPr>
+        <w:t>4</w:t>
+      </w:r>
+      <w:r>
+        <w:rPr>
+          <w:noProof/>
+        </w:rPr>
+        <w:fldChar w:fldCharType="end"/>
+      </w:r>
       <w:r>
         <w:t xml:space="preserve"> </w:t>
       </w:r>
@@ -5669,7 +5684,7 @@
       <w:r>
         <w:t xml:space="preserve"> the image type</w:t>
       </w:r>
-      <w:bookmarkEnd w:id="17"/>
+      <w:bookmarkEnd w:id="18"/>
     </w:p>
     <w:p/>
     <w:p>
@@ -5700,7 +5715,7 @@
                     </pic:cNvPicPr>
                   </pic:nvPicPr>
                   <pic:blipFill>
-                    <a:blip r:embed="rId21" cstate="print"/>
+                    <a:blip r:embed="rId22" cstate="print"/>
                     <a:srcRect/>
                     <a:stretch>
                       <a:fillRect/>
@@ -5733,7 +5748,7 @@
       <w:pPr>
         <w:pStyle w:val="Caption"/>
       </w:pPr>
-      <w:bookmarkStart w:id="18" w:name="_Toc358720725"/>
+      <w:bookmarkStart w:id="19" w:name="_Toc358720725"/>
       <w:r>
         <w:t xml:space="preserve">Figure </w:t>
       </w:r>
@@ -5763,7 +5778,7 @@
       <w:r>
         <w:t xml:space="preserve"> will allow the image to grow as new data is imported into NGDS</w:t>
       </w:r>
-      <w:bookmarkEnd w:id="18"/>
+      <w:bookmarkEnd w:id="19"/>
     </w:p>
     <w:p/>
     <w:p>
@@ -5793,7 +5808,7 @@
                     </pic:cNvPicPr>
                   </pic:nvPicPr>
                   <pic:blipFill>
-                    <a:blip r:embed="rId22" cstate="print"/>
+                    <a:blip r:embed="rId23" cstate="print"/>
                     <a:srcRect/>
                     <a:stretch>
                       <a:fillRect/>
@@ -5826,18 +5841,31 @@
       <w:pPr>
         <w:pStyle w:val="Caption"/>
       </w:pPr>
-      <w:bookmarkStart w:id="19" w:name="_Toc358720726"/>
+      <w:bookmarkStart w:id="20" w:name="_Toc358720726"/>
       <w:r>
         <w:t xml:space="preserve">Figure </w:t>
       </w:r>
-      <w:fldSimple w:instr=" SEQ Figure \* ARABIC ">
-        <w:r>
-          <w:rPr>
-            <w:noProof/>
-          </w:rPr>
-          <w:t>6</w:t>
-        </w:r>
-      </w:fldSimple>
+      <w:r>
+        <w:fldChar w:fldCharType="begin"/>
+      </w:r>
+      <w:r>
+        <w:instrText xml:space="preserve"> SEQ Figure \* ARABIC </w:instrText>
+      </w:r>
+      <w:r>
+        <w:fldChar w:fldCharType="separate"/>
+      </w:r>
+      <w:r>
+        <w:rPr>
+          <w:noProof/>
+        </w:rPr>
+        <w:t>6</w:t>
+      </w:r>
+      <w:r>
+        <w:rPr>
+          <w:noProof/>
+        </w:rPr>
+        <w:fldChar w:fldCharType="end"/>
+      </w:r>
       <w:r>
         <w:t xml:space="preserve"> </w:t>
       </w:r>
@@ -5849,7 +5877,7 @@
       <w:r>
         <w:t xml:space="preserve"> the hard drive size. We recommend large values, based on the amount of data the node should store.</w:t>
       </w:r>
-      <w:bookmarkEnd w:id="19"/>
+      <w:bookmarkEnd w:id="20"/>
     </w:p>
     <w:p>
       <w:pPr>
@@ -5885,7 +5913,7 @@
                     </pic:cNvPicPr>
                   </pic:nvPicPr>
                   <pic:blipFill>
-                    <a:blip r:embed="rId23" cstate="print"/>
+                    <a:blip r:embed="rId24" cstate="print"/>
                     <a:srcRect/>
                     <a:stretch>
                       <a:fillRect/>
@@ -5921,7 +5949,7 @@
           <w:lang w:val="fr-FR"/>
         </w:rPr>
       </w:pPr>
-      <w:bookmarkStart w:id="20" w:name="_Toc358720727"/>
+      <w:bookmarkStart w:id="21" w:name="_Toc358720727"/>
       <w:r>
         <w:rPr>
           <w:lang w:val="fr-FR"/>
@@ -5956,7 +5984,7 @@
         </w:rPr>
         <w:t xml:space="preserve"> Oracle VM Linux machine configuration</w:t>
       </w:r>
-      <w:bookmarkEnd w:id="20"/>
+      <w:bookmarkEnd w:id="21"/>
     </w:p>
     <w:p>
       <w:pPr>
@@ -5969,11 +5997,11 @@
       <w:pPr>
         <w:pStyle w:val="Heading3"/>
       </w:pPr>
-      <w:bookmarkStart w:id="21" w:name="_Toc358741169"/>
+      <w:bookmarkStart w:id="22" w:name="_Toc358741169"/>
       <w:r>
         <w:t>Configure the new VM</w:t>
       </w:r>
-      <w:bookmarkEnd w:id="21"/>
+      <w:bookmarkEnd w:id="22"/>
     </w:p>
     <w:p/>
     <w:p>
@@ -6004,7 +6032,7 @@
                     </pic:cNvPicPr>
                   </pic:nvPicPr>
                   <pic:blipFill>
-                    <a:blip r:embed="rId24" cstate="print"/>
+                    <a:blip r:embed="rId25" cstate="print"/>
                     <a:srcRect/>
                     <a:stretch>
                       <a:fillRect/>
@@ -6037,18 +6065,31 @@
       <w:pPr>
         <w:pStyle w:val="Caption"/>
       </w:pPr>
-      <w:bookmarkStart w:id="22" w:name="_Toc358720728"/>
+      <w:bookmarkStart w:id="23" w:name="_Toc358720728"/>
       <w:r>
         <w:t xml:space="preserve">Figure </w:t>
       </w:r>
-      <w:fldSimple w:instr=" SEQ Figure \* ARABIC ">
-        <w:r>
-          <w:rPr>
-            <w:noProof/>
-          </w:rPr>
-          <w:t>8</w:t>
-        </w:r>
-      </w:fldSimple>
+      <w:r>
+        <w:fldChar w:fldCharType="begin"/>
+      </w:r>
+      <w:r>
+        <w:instrText xml:space="preserve"> SEQ Figure \* ARABIC </w:instrText>
+      </w:r>
+      <w:r>
+        <w:fldChar w:fldCharType="separate"/>
+      </w:r>
+      <w:r>
+        <w:rPr>
+          <w:noProof/>
+        </w:rPr>
+        <w:t>8</w:t>
+      </w:r>
+      <w:r>
+        <w:rPr>
+          <w:noProof/>
+        </w:rPr>
+        <w:fldChar w:fldCharType="end"/>
+      </w:r>
       <w:r>
         <w:t xml:space="preserve"> </w:t>
       </w:r>
@@ -6060,7 +6101,7 @@
       <w:r>
         <w:t xml:space="preserve"> may wish to enable the shared clipboard</w:t>
       </w:r>
-      <w:bookmarkEnd w:id="22"/>
+      <w:bookmarkEnd w:id="23"/>
     </w:p>
     <w:p/>
     <w:p>
@@ -6090,13 +6131,13 @@
       <w:pPr>
         <w:pStyle w:val="Heading3"/>
       </w:pPr>
-      <w:bookmarkStart w:id="23" w:name="_Toc332018485"/>
-      <w:bookmarkStart w:id="24" w:name="_Toc358741170"/>
+      <w:bookmarkStart w:id="24" w:name="_Toc332018485"/>
+      <w:bookmarkStart w:id="25" w:name="_Toc358741170"/>
       <w:r>
         <w:t>Mount the Linux installation .ISO file in the VM before it starts</w:t>
       </w:r>
-      <w:bookmarkEnd w:id="23"/>
       <w:bookmarkEnd w:id="24"/>
+      <w:bookmarkEnd w:id="25"/>
     </w:p>
     <w:p>
       <w:r>
@@ -6199,7 +6240,7 @@
                     </pic:cNvPicPr>
                   </pic:nvPicPr>
                   <pic:blipFill>
-                    <a:blip r:embed="rId25" cstate="print"/>
+                    <a:blip r:embed="rId26" cstate="print"/>
                     <a:srcRect/>
                     <a:stretch>
                       <a:fillRect/>
@@ -6232,24 +6273,37 @@
       <w:pPr>
         <w:pStyle w:val="Caption"/>
       </w:pPr>
-      <w:bookmarkStart w:id="25" w:name="_Ref357505078"/>
-      <w:bookmarkStart w:id="26" w:name="_Toc358720729"/>
+      <w:bookmarkStart w:id="26" w:name="_Ref357505078"/>
+      <w:bookmarkStart w:id="27" w:name="_Toc358720729"/>
       <w:r>
         <w:t xml:space="preserve">Figure </w:t>
       </w:r>
-      <w:fldSimple w:instr=" SEQ Figure \* ARABIC ">
-        <w:r>
-          <w:rPr>
-            <w:noProof/>
-          </w:rPr>
-          <w:t>9</w:t>
-        </w:r>
-      </w:fldSimple>
-      <w:bookmarkEnd w:id="25"/>
+      <w:r>
+        <w:fldChar w:fldCharType="begin"/>
+      </w:r>
+      <w:r>
+        <w:instrText xml:space="preserve"> SEQ Figure \* ARABIC </w:instrText>
+      </w:r>
+      <w:r>
+        <w:fldChar w:fldCharType="separate"/>
+      </w:r>
+      <w:r>
+        <w:rPr>
+          <w:noProof/>
+        </w:rPr>
+        <w:t>9</w:t>
+      </w:r>
+      <w:r>
+        <w:rPr>
+          <w:noProof/>
+        </w:rPr>
+        <w:fldChar w:fldCharType="end"/>
+      </w:r>
+      <w:bookmarkEnd w:id="26"/>
       <w:r>
         <w:t xml:space="preserve"> Mounting ISO image in the Linux VM</w:t>
       </w:r>
-      <w:bookmarkEnd w:id="26"/>
+      <w:bookmarkEnd w:id="27"/>
     </w:p>
     <w:p>
       <w:r>
@@ -6266,15 +6320,7 @@
       </w:r>
       <w:proofErr w:type="spellEnd"/>
       <w:r>
-        <w:t xml:space="preserve"> image will be mounted and Linux </w:t>
-      </w:r>
-      <w:proofErr w:type="spellStart"/>
-      <w:r>
-        <w:t>Ubuntu</w:t>
-      </w:r>
-      <w:proofErr w:type="spellEnd"/>
-      <w:r>
-        <w:t xml:space="preserve"> installation </w:t>
+        <w:t xml:space="preserve"> image will be mounted and Linux Ubuntu installation </w:t>
       </w:r>
       <w:r>
         <w:t>prompt will come up</w:t>
@@ -6287,21 +6333,13 @@
       <w:pPr>
         <w:pStyle w:val="Heading3"/>
       </w:pPr>
-      <w:bookmarkStart w:id="27" w:name="_Toc332018486"/>
-      <w:bookmarkStart w:id="28" w:name="_Toc358741171"/>
-      <w:r>
-        <w:t xml:space="preserve">Finally, install Linux </w:t>
-      </w:r>
-      <w:proofErr w:type="spellStart"/>
-      <w:r>
-        <w:t>Ubuntu</w:t>
-      </w:r>
-      <w:proofErr w:type="spellEnd"/>
-      <w:r>
-        <w:t xml:space="preserve"> 12.04</w:t>
-      </w:r>
-      <w:bookmarkEnd w:id="27"/>
+      <w:bookmarkStart w:id="28" w:name="_Toc332018486"/>
+      <w:bookmarkStart w:id="29" w:name="_Toc358741171"/>
+      <w:r>
+        <w:t>Finally, install Linux Ubuntu 12.04</w:t>
+      </w:r>
       <w:bookmarkEnd w:id="28"/>
+      <w:bookmarkEnd w:id="29"/>
     </w:p>
     <w:p/>
     <w:p>
@@ -6332,7 +6370,7 @@
                     </pic:cNvPicPr>
                   </pic:nvPicPr>
                   <pic:blipFill>
-                    <a:blip r:embed="rId26" cstate="print"/>
+                    <a:blip r:embed="rId27" cstate="print"/>
                     <a:srcRect/>
                     <a:stretch>
                       <a:fillRect/>
@@ -6365,30 +6403,35 @@
       <w:pPr>
         <w:pStyle w:val="Caption"/>
       </w:pPr>
-      <w:bookmarkStart w:id="29" w:name="_Toc358720730"/>
+      <w:bookmarkStart w:id="30" w:name="_Toc358720730"/>
       <w:r>
         <w:t xml:space="preserve">Figure </w:t>
       </w:r>
-      <w:fldSimple w:instr=" SEQ Figure \* ARABIC ">
-        <w:r>
-          <w:rPr>
-            <w:noProof/>
-          </w:rPr>
-          <w:t>10</w:t>
-        </w:r>
-      </w:fldSimple>
-      <w:r>
-        <w:t xml:space="preserve"> Linux </w:t>
-      </w:r>
-      <w:proofErr w:type="spellStart"/>
-      <w:r>
-        <w:t>Ubuntu</w:t>
-      </w:r>
-      <w:proofErr w:type="spellEnd"/>
-      <w:r>
-        <w:t xml:space="preserve"> installation screen</w:t>
-      </w:r>
-      <w:bookmarkEnd w:id="29"/>
+      <w:r>
+        <w:fldChar w:fldCharType="begin"/>
+      </w:r>
+      <w:r>
+        <w:instrText xml:space="preserve"> SEQ Figure \* ARABIC </w:instrText>
+      </w:r>
+      <w:r>
+        <w:fldChar w:fldCharType="separate"/>
+      </w:r>
+      <w:r>
+        <w:rPr>
+          <w:noProof/>
+        </w:rPr>
+        <w:t>10</w:t>
+      </w:r>
+      <w:r>
+        <w:rPr>
+          <w:noProof/>
+        </w:rPr>
+        <w:fldChar w:fldCharType="end"/>
+      </w:r>
+      <w:r>
+        <w:t xml:space="preserve"> Linux Ubuntu installation screen</w:t>
+      </w:r>
+      <w:bookmarkEnd w:id="30"/>
     </w:p>
     <w:p>
       <w:r>
@@ -6398,13 +6441,8 @@
         <w:t>on “I</w:t>
       </w:r>
       <w:r>
-        <w:t xml:space="preserve">nstall </w:t>
-      </w:r>
-      <w:proofErr w:type="spellStart"/>
-      <w:r>
-        <w:t>Ubuntu</w:t>
-      </w:r>
-      <w:proofErr w:type="spellEnd"/>
+        <w:t>nstall Ubuntu</w:t>
+      </w:r>
       <w:r>
         <w:t>” button</w:t>
       </w:r>
@@ -6465,7 +6503,7 @@
                     </pic:cNvPicPr>
                   </pic:nvPicPr>
                   <pic:blipFill>
-                    <a:blip r:embed="rId27" cstate="print"/>
+                    <a:blip r:embed="rId28" cstate="print"/>
                     <a:srcRect/>
                     <a:stretch>
                       <a:fillRect/>
@@ -6498,22 +6536,35 @@
       <w:pPr>
         <w:pStyle w:val="Caption"/>
       </w:pPr>
-      <w:bookmarkStart w:id="30" w:name="_Toc358720731"/>
+      <w:bookmarkStart w:id="31" w:name="_Toc358720731"/>
       <w:r>
         <w:t xml:space="preserve">Figure </w:t>
       </w:r>
-      <w:fldSimple w:instr=" SEQ Figure \* ARABIC ">
-        <w:r>
-          <w:rPr>
-            <w:noProof/>
-          </w:rPr>
-          <w:t>11</w:t>
-        </w:r>
-      </w:fldSimple>
+      <w:r>
+        <w:fldChar w:fldCharType="begin"/>
+      </w:r>
+      <w:r>
+        <w:instrText xml:space="preserve"> SEQ Figure \* ARABIC </w:instrText>
+      </w:r>
+      <w:r>
+        <w:fldChar w:fldCharType="separate"/>
+      </w:r>
+      <w:r>
+        <w:rPr>
+          <w:noProof/>
+        </w:rPr>
+        <w:t>11</w:t>
+      </w:r>
+      <w:r>
+        <w:rPr>
+          <w:noProof/>
+        </w:rPr>
+        <w:fldChar w:fldCharType="end"/>
+      </w:r>
       <w:r>
         <w:t xml:space="preserve"> Login for the new VM</w:t>
       </w:r>
-      <w:bookmarkEnd w:id="30"/>
+      <w:bookmarkEnd w:id="31"/>
     </w:p>
     <w:p/>
     <w:p>
@@ -6571,7 +6622,7 @@
                     </pic:cNvPicPr>
                   </pic:nvPicPr>
                   <pic:blipFill>
-                    <a:blip r:embed="rId28" cstate="print"/>
+                    <a:blip r:embed="rId29" cstate="print"/>
                     <a:srcRect/>
                     <a:stretch>
                       <a:fillRect/>
@@ -6604,22 +6655,35 @@
       <w:pPr>
         <w:pStyle w:val="Caption"/>
       </w:pPr>
-      <w:bookmarkStart w:id="31" w:name="_Toc358720732"/>
+      <w:bookmarkStart w:id="32" w:name="_Toc358720732"/>
       <w:r>
         <w:t xml:space="preserve">Figure </w:t>
       </w:r>
-      <w:fldSimple w:instr=" SEQ Figure \* ARABIC ">
-        <w:r>
-          <w:rPr>
-            <w:noProof/>
-          </w:rPr>
-          <w:t>12</w:t>
-        </w:r>
-      </w:fldSimple>
+      <w:r>
+        <w:fldChar w:fldCharType="begin"/>
+      </w:r>
+      <w:r>
+        <w:instrText xml:space="preserve"> SEQ Figure \* ARABIC </w:instrText>
+      </w:r>
+      <w:r>
+        <w:fldChar w:fldCharType="separate"/>
+      </w:r>
+      <w:r>
+        <w:rPr>
+          <w:noProof/>
+        </w:rPr>
+        <w:t>12</w:t>
+      </w:r>
+      <w:r>
+        <w:rPr>
+          <w:noProof/>
+        </w:rPr>
+        <w:fldChar w:fldCharType="end"/>
+      </w:r>
       <w:r>
         <w:t xml:space="preserve"> Installing guest additions</w:t>
       </w:r>
-      <w:bookmarkEnd w:id="31"/>
+      <w:bookmarkEnd w:id="32"/>
     </w:p>
     <w:p/>
     <w:p>
@@ -6633,7 +6697,7 @@
         <w:spacing w:before="0" w:after="120" w:line="420" w:lineRule="atLeast"/>
         <w:ind w:left="360" w:hanging="360"/>
       </w:pPr>
-      <w:bookmarkStart w:id="32" w:name="_Toc358741172"/>
+      <w:bookmarkStart w:id="33" w:name="_Toc358741172"/>
       <w:r>
         <w:lastRenderedPageBreak/>
         <w:t xml:space="preserve">Configuring the VM behind a </w:t>
@@ -6644,7 +6708,7 @@
       <w:r>
         <w:t>firewall</w:t>
       </w:r>
-      <w:bookmarkEnd w:id="32"/>
+      <w:bookmarkEnd w:id="33"/>
     </w:p>
     <w:p>
       <w:r>
@@ -6674,11 +6738,11 @@
         <w:spacing w:before="0" w:after="230" w:line="370" w:lineRule="atLeast"/>
         <w:ind w:left="432" w:hanging="432"/>
       </w:pPr>
-      <w:bookmarkStart w:id="33" w:name="_Toc358741173"/>
+      <w:bookmarkStart w:id="34" w:name="_Toc358741173"/>
       <w:r>
         <w:t>Install CNTLM</w:t>
       </w:r>
-      <w:bookmarkEnd w:id="33"/>
+      <w:bookmarkEnd w:id="34"/>
     </w:p>
     <w:p>
       <w:r>
@@ -6692,7 +6756,7 @@
       <w:r>
         <w:t xml:space="preserve">You can download the windows version of CNTLM at: </w:t>
       </w:r>
-      <w:hyperlink r:id="rId29" w:history="1">
+      <w:hyperlink r:id="rId30" w:history="1">
         <w:r>
           <w:rPr>
             <w:rStyle w:val="Hyperlink"/>
@@ -6755,7 +6819,7 @@
       <w:tblPr>
         <w:tblStyle w:val="TableGrid"/>
         <w:tblW w:w="0" w:type="auto"/>
-        <w:tblLook w:val="04A0"/>
+        <w:tblLook w:val="04A0" w:firstRow="1" w:lastRow="0" w:firstColumn="1" w:lastColumn="0" w:noHBand="0" w:noVBand="1"/>
       </w:tblPr>
       <w:tblGrid>
         <w:gridCol w:w="9576"/>
@@ -7060,7 +7124,7 @@
         <w:spacing w:before="0" w:after="230" w:line="370" w:lineRule="atLeast"/>
         <w:ind w:left="432" w:hanging="432"/>
       </w:pPr>
-      <w:bookmarkStart w:id="34" w:name="_Toc358741174"/>
+      <w:bookmarkStart w:id="35" w:name="_Toc358741174"/>
       <w:r>
         <w:t xml:space="preserve">Configure the </w:t>
       </w:r>
@@ -7073,7 +7137,7 @@
       <w:r>
         <w:t xml:space="preserve"> to use CNTLM as its proxy</w:t>
       </w:r>
-      <w:bookmarkEnd w:id="34"/>
+      <w:bookmarkEnd w:id="35"/>
     </w:p>
     <w:p>
       <w:r>
@@ -7102,13 +7166,13 @@
       </w:r>
     </w:p>
     <w:p>
-      <w:bookmarkStart w:id="35" w:name="_Toc332018487"/>
+      <w:bookmarkStart w:id="36" w:name="_Toc332018487"/>
     </w:p>
     <w:tbl>
       <w:tblPr>
         <w:tblStyle w:val="TableGrid"/>
         <w:tblW w:w="0" w:type="auto"/>
-        <w:tblLook w:val="04A0"/>
+        <w:tblLook w:val="04A0" w:firstRow="1" w:lastRow="0" w:firstColumn="1" w:lastColumn="0" w:noHBand="0" w:noVBand="1"/>
       </w:tblPr>
       <w:tblGrid>
         <w:gridCol w:w="9576"/>
@@ -7295,15 +7359,7 @@
     <w:p/>
     <w:p>
       <w:r>
-        <w:t xml:space="preserve">In </w:t>
-      </w:r>
-      <w:proofErr w:type="spellStart"/>
-      <w:r>
-        <w:t>Ubuntu</w:t>
-      </w:r>
-      <w:proofErr w:type="spellEnd"/>
-      <w:r>
-        <w:t xml:space="preserve"> Linux, this configuration may not work. Alternatively, one can configure the proxy by </w:t>
+        <w:t xml:space="preserve">In Ubuntu Linux, this configuration may not work. Alternatively, one can configure the proxy by </w:t>
       </w:r>
       <w:r>
         <w:t>using</w:t>
@@ -7312,15 +7368,7 @@
         <w:t xml:space="preserve"> the Network configuration </w:t>
       </w:r>
       <w:r>
-        <w:t xml:space="preserve">application from </w:t>
-      </w:r>
-      <w:proofErr w:type="spellStart"/>
-      <w:r>
-        <w:t>Ubuntu</w:t>
-      </w:r>
-      <w:proofErr w:type="spellEnd"/>
-      <w:r>
-        <w:t xml:space="preserve"> </w:t>
+        <w:t xml:space="preserve">application from Ubuntu </w:t>
       </w:r>
       <w:r>
         <w:t>as follows.</w:t>
@@ -7354,7 +7402,7 @@
                     </pic:cNvPicPr>
                   </pic:nvPicPr>
                   <pic:blipFill>
-                    <a:blip r:embed="rId30" cstate="print"/>
+                    <a:blip r:embed="rId31" cstate="print"/>
                     <a:srcRect/>
                     <a:stretch>
                       <a:fillRect/>
@@ -7387,18 +7435,31 @@
       <w:pPr>
         <w:pStyle w:val="Caption"/>
       </w:pPr>
-      <w:bookmarkStart w:id="36" w:name="_Toc358720733"/>
+      <w:bookmarkStart w:id="37" w:name="_Toc358720733"/>
       <w:r>
         <w:t xml:space="preserve">Figure </w:t>
       </w:r>
-      <w:fldSimple w:instr=" SEQ Figure \* ARABIC ">
-        <w:r>
-          <w:rPr>
-            <w:noProof/>
-          </w:rPr>
-          <w:t>13</w:t>
-        </w:r>
-      </w:fldSimple>
+      <w:r>
+        <w:fldChar w:fldCharType="begin"/>
+      </w:r>
+      <w:r>
+        <w:instrText xml:space="preserve"> SEQ Figure \* ARABIC </w:instrText>
+      </w:r>
+      <w:r>
+        <w:fldChar w:fldCharType="separate"/>
+      </w:r>
+      <w:r>
+        <w:rPr>
+          <w:noProof/>
+        </w:rPr>
+        <w:t>13</w:t>
+      </w:r>
+      <w:r>
+        <w:rPr>
+          <w:noProof/>
+        </w:rPr>
+        <w:fldChar w:fldCharType="end"/>
+      </w:r>
       <w:r>
         <w:t xml:space="preserve"> </w:t>
       </w:r>
@@ -7408,17 +7469,9 @@
       </w:r>
       <w:proofErr w:type="gramEnd"/>
       <w:r>
-        <w:t xml:space="preserve"> the proxy in </w:t>
-      </w:r>
-      <w:proofErr w:type="spellStart"/>
-      <w:r>
-        <w:t>Ubuntu</w:t>
-      </w:r>
-      <w:proofErr w:type="spellEnd"/>
-      <w:r>
-        <w:t xml:space="preserve"> Linux</w:t>
-      </w:r>
-      <w:bookmarkEnd w:id="36"/>
+        <w:t xml:space="preserve"> the proxy in Ubuntu Linux</w:t>
+      </w:r>
+      <w:bookmarkEnd w:id="37"/>
     </w:p>
     <w:p/>
     <w:p>
@@ -7455,7 +7508,7 @@
                     </pic:cNvPicPr>
                   </pic:nvPicPr>
                   <pic:blipFill>
-                    <a:blip r:embed="rId31" cstate="print"/>
+                    <a:blip r:embed="rId32" cstate="print"/>
                     <a:srcRect/>
                     <a:stretch>
                       <a:fillRect/>
@@ -7488,28 +7541,41 @@
       <w:pPr>
         <w:pStyle w:val="Caption"/>
       </w:pPr>
-      <w:bookmarkStart w:id="37" w:name="_Toc358720734"/>
+      <w:bookmarkStart w:id="38" w:name="_Toc358720734"/>
       <w:r>
         <w:t xml:space="preserve">Figure </w:t>
       </w:r>
-      <w:fldSimple w:instr=" SEQ Figure \* ARABIC ">
-        <w:r>
-          <w:rPr>
-            <w:noProof/>
-          </w:rPr>
-          <w:t>14</w:t>
-        </w:r>
-      </w:fldSimple>
+      <w:r>
+        <w:fldChar w:fldCharType="begin"/>
+      </w:r>
+      <w:r>
+        <w:instrText xml:space="preserve"> SEQ Figure \* ARABIC </w:instrText>
+      </w:r>
+      <w:r>
+        <w:fldChar w:fldCharType="separate"/>
+      </w:r>
+      <w:r>
+        <w:rPr>
+          <w:noProof/>
+        </w:rPr>
+        <w:t>14</w:t>
+      </w:r>
+      <w:r>
+        <w:rPr>
+          <w:noProof/>
+        </w:rPr>
+        <w:fldChar w:fldCharType="end"/>
+      </w:r>
       <w:r>
         <w:t xml:space="preserve"> Install updates before continuing</w:t>
       </w:r>
-      <w:bookmarkEnd w:id="37"/>
+      <w:bookmarkEnd w:id="38"/>
     </w:p>
     <w:p>
       <w:pPr>
         <w:pStyle w:val="Heading2"/>
       </w:pPr>
-      <w:bookmarkStart w:id="38" w:name="_Toc358741175"/>
+      <w:bookmarkStart w:id="39" w:name="_Toc358741175"/>
       <w:r>
         <w:t xml:space="preserve">What to do if </w:t>
       </w:r>
@@ -7521,7 +7587,7 @@
       <w:r>
         <w:t xml:space="preserve"> and proxy continue to cause issues</w:t>
       </w:r>
-      <w:bookmarkEnd w:id="38"/>
+      <w:bookmarkEnd w:id="39"/>
     </w:p>
     <w:p>
       <w:pPr>
@@ -7566,7 +7632,7 @@
         <w:spacing w:before="0" w:after="120" w:line="420" w:lineRule="atLeast"/>
         <w:ind w:left="360" w:hanging="360"/>
       </w:pPr>
-      <w:bookmarkStart w:id="39" w:name="_Toc358741176"/>
+      <w:bookmarkStart w:id="40" w:name="_Toc358741176"/>
       <w:r>
         <w:lastRenderedPageBreak/>
         <w:t>NGDS</w:t>
@@ -7574,8 +7640,8 @@
       <w:r>
         <w:t xml:space="preserve"> Installation Procedure</w:t>
       </w:r>
-      <w:bookmarkEnd w:id="35"/>
-      <w:bookmarkEnd w:id="39"/>
+      <w:bookmarkEnd w:id="36"/>
+      <w:bookmarkEnd w:id="40"/>
     </w:p>
     <w:p>
       <w:r>
@@ -7758,7 +7824,7 @@
         <w:spacing w:before="0" w:after="230" w:line="370" w:lineRule="atLeast"/>
         <w:ind w:left="432" w:hanging="432"/>
       </w:pPr>
-      <w:bookmarkStart w:id="40" w:name="_Toc358741177"/>
+      <w:bookmarkStart w:id="41" w:name="_Toc358741177"/>
       <w:r>
         <w:t xml:space="preserve">Installing </w:t>
       </w:r>
@@ -7766,20 +7832,12 @@
       <w:r>
         <w:t>Git</w:t>
       </w:r>
-      <w:bookmarkEnd w:id="40"/>
-      <w:proofErr w:type="spellEnd"/>
-    </w:p>
-    <w:p>
-      <w:r>
-        <w:t xml:space="preserve">Open a terminal in Linux </w:t>
-      </w:r>
-      <w:proofErr w:type="spellStart"/>
-      <w:r>
-        <w:t>Ubuntu</w:t>
-      </w:r>
-      <w:proofErr w:type="spellEnd"/>
-      <w:r>
-        <w:t>, get root access with the command ‘</w:t>
+      <w:bookmarkEnd w:id="41"/>
+      <w:proofErr w:type="spellEnd"/>
+    </w:p>
+    <w:p>
+      <w:r>
+        <w:t>Open a terminal in Linux Ubuntu, get root access with the command ‘</w:t>
       </w:r>
       <w:proofErr w:type="spellStart"/>
       <w:r>
@@ -7813,7 +7871,7 @@
       <w:tblPr>
         <w:tblStyle w:val="TableGrid"/>
         <w:tblW w:w="0" w:type="auto"/>
-        <w:tblLook w:val="04A0"/>
+        <w:tblLook w:val="04A0" w:firstRow="1" w:lastRow="0" w:firstColumn="1" w:lastColumn="0" w:noHBand="0" w:noVBand="1"/>
       </w:tblPr>
       <w:tblGrid>
         <w:gridCol w:w="9576"/>
@@ -7928,11 +7986,11 @@
         <w:spacing w:before="0" w:after="230" w:line="370" w:lineRule="atLeast"/>
         <w:ind w:left="432" w:hanging="432"/>
       </w:pPr>
-      <w:bookmarkStart w:id="41" w:name="_Toc358741178"/>
+      <w:bookmarkStart w:id="42" w:name="_Toc358741178"/>
       <w:r>
         <w:t>Obtaining the installation program and script</w:t>
       </w:r>
-      <w:bookmarkEnd w:id="41"/>
+      <w:bookmarkEnd w:id="42"/>
     </w:p>
     <w:p>
       <w:r>
@@ -7946,7 +8004,7 @@
       <w:r>
         <w:t xml:space="preserve"> is installed, one can check out the contents of the </w:t>
       </w:r>
-      <w:hyperlink r:id="rId32" w:history="1">
+      <w:hyperlink r:id="rId33" w:history="1">
         <w:r>
           <w:rPr>
             <w:rStyle w:val="Hyperlink"/>
@@ -7965,7 +8023,7 @@
       <w:tblPr>
         <w:tblStyle w:val="TableGrid"/>
         <w:tblW w:w="0" w:type="auto"/>
-        <w:tblLook w:val="04A0"/>
+        <w:tblLook w:val="04A0" w:firstRow="1" w:lastRow="0" w:firstColumn="1" w:lastColumn="0" w:noHBand="0" w:noVBand="1"/>
       </w:tblPr>
       <w:tblGrid>
         <w:gridCol w:w="9576"/>
@@ -8065,11 +8123,11 @@
         <w:spacing w:before="0" w:after="230" w:line="370" w:lineRule="atLeast"/>
         <w:ind w:left="432" w:hanging="432"/>
       </w:pPr>
-      <w:bookmarkStart w:id="42" w:name="_Toc358741179"/>
+      <w:bookmarkStart w:id="43" w:name="_Toc358741179"/>
       <w:r>
         <w:t>Modifying installation parameters</w:t>
       </w:r>
-      <w:bookmarkEnd w:id="42"/>
+      <w:bookmarkEnd w:id="43"/>
     </w:p>
     <w:p>
       <w:r>
@@ -9127,7 +9185,7 @@
         </w:rPr>
         <w:t xml:space="preserve"> = </w:t>
       </w:r>
-      <w:hyperlink r:id="rId33" w:history="1">
+      <w:hyperlink r:id="rId34" w:history="1">
         <w:r>
           <w:rPr>
             <w:rFonts w:ascii="Consolas" w:hAnsi="Consolas"/>
@@ -9206,7 +9264,7 @@
         </w:rPr>
         <w:t>=</w:t>
       </w:r>
-      <w:hyperlink r:id="rId34" w:history="1">
+      <w:hyperlink r:id="rId35" w:history="1">
         <w:r>
           <w:rPr>
             <w:rFonts w:ascii="Consolas" w:hAnsi="Consolas"/>
@@ -9346,14 +9404,14 @@
         <w:spacing w:before="0" w:after="230" w:line="370" w:lineRule="atLeast"/>
         <w:ind w:left="432" w:hanging="432"/>
       </w:pPr>
-      <w:bookmarkStart w:id="43" w:name="_Toc358741180"/>
+      <w:bookmarkStart w:id="44" w:name="_Toc358741180"/>
       <w:r>
         <w:t xml:space="preserve">Installing </w:t>
       </w:r>
       <w:r>
         <w:t>required programs</w:t>
       </w:r>
-      <w:bookmarkEnd w:id="43"/>
+      <w:bookmarkEnd w:id="44"/>
     </w:p>
     <w:p>
       <w:r>
@@ -9386,15 +9444,7 @@
         <w:t xml:space="preserve">he installation script will </w:t>
       </w:r>
       <w:r>
-        <w:t xml:space="preserve">take care of those dependencies utilizing the apt-get program. The only dependency currently not available in </w:t>
-      </w:r>
-      <w:proofErr w:type="spellStart"/>
-      <w:r>
-        <w:t>Ubuntu’s</w:t>
-      </w:r>
-      <w:proofErr w:type="spellEnd"/>
-      <w:r>
-        <w:t xml:space="preserve"> distribut</w:t>
+        <w:t>take care of those dependencies utilizing the apt-get program. The only dependency currently not available in Ubuntu’s distribut</w:t>
       </w:r>
       <w:r>
         <w:t xml:space="preserve">ion is </w:t>
@@ -9443,7 +9493,7 @@
         <w:spacing w:before="0" w:after="230" w:line="370" w:lineRule="atLeast"/>
         <w:ind w:left="432" w:hanging="432"/>
       </w:pPr>
-      <w:bookmarkStart w:id="44" w:name="_Toc358741181"/>
+      <w:bookmarkStart w:id="45" w:name="_Toc358741181"/>
       <w:r>
         <w:t xml:space="preserve">Installing Apache </w:t>
       </w:r>
@@ -9451,7 +9501,7 @@
       <w:r>
         <w:t>Solr</w:t>
       </w:r>
-      <w:bookmarkEnd w:id="44"/>
+      <w:bookmarkEnd w:id="45"/>
       <w:proofErr w:type="spellEnd"/>
     </w:p>
     <w:p>
@@ -9500,7 +9550,7 @@
       <w:pPr>
         <w:pStyle w:val="Heading3"/>
       </w:pPr>
-      <w:bookmarkStart w:id="45" w:name="_Toc358741182"/>
+      <w:bookmarkStart w:id="46" w:name="_Toc358741182"/>
       <w:r>
         <w:t xml:space="preserve">Downloading </w:t>
       </w:r>
@@ -9508,7 +9558,7 @@
       <w:r>
         <w:t>Solr</w:t>
       </w:r>
-      <w:bookmarkEnd w:id="45"/>
+      <w:bookmarkEnd w:id="46"/>
       <w:proofErr w:type="spellEnd"/>
     </w:p>
     <w:p>
@@ -9536,7 +9586,7 @@
       <w:r>
         <w:t xml:space="preserve"> from: </w:t>
       </w:r>
-      <w:hyperlink r:id="rId35" w:history="1">
+      <w:hyperlink r:id="rId36" w:history="1">
         <w:r>
           <w:rPr>
             <w:rStyle w:val="Hyperlink"/>
@@ -9615,7 +9665,7 @@
       <w:tblPr>
         <w:tblStyle w:val="TableGrid"/>
         <w:tblW w:w="0" w:type="auto"/>
-        <w:tblLook w:val="04A0"/>
+        <w:tblLook w:val="04A0" w:firstRow="1" w:lastRow="0" w:firstColumn="1" w:lastColumn="0" w:noHBand="0" w:noVBand="1"/>
       </w:tblPr>
       <w:tblGrid>
         <w:gridCol w:w="9576"/>
@@ -9689,21 +9739,7 @@
               <w:rPr>
                 <w:rFonts w:ascii="Courier New" w:hAnsi="Courier New" w:cs="Courier New"/>
               </w:rPr>
-              <w:t xml:space="preserve">% </w:t>
-            </w:r>
-            <w:proofErr w:type="spellStart"/>
-            <w:r>
-              <w:rPr>
-                <w:rFonts w:ascii="Courier New" w:hAnsi="Courier New" w:cs="Courier New"/>
-              </w:rPr>
-              <w:t>cd</w:t>
-            </w:r>
-            <w:proofErr w:type="spellEnd"/>
-            <w:r>
-              <w:rPr>
-                <w:rFonts w:ascii="Courier New" w:hAnsi="Courier New" w:cs="Courier New"/>
-              </w:rPr>
-              <w:t xml:space="preserve"> /opt/</w:t>
+              <w:t>% cd /opt/</w:t>
             </w:r>
             <w:proofErr w:type="spellStart"/>
             <w:r>
@@ -9813,11 +9849,11 @@
         <w:spacing w:before="0" w:after="230" w:line="370" w:lineRule="atLeast"/>
         <w:ind w:left="432" w:hanging="432"/>
       </w:pPr>
-      <w:bookmarkStart w:id="46" w:name="_Toc358741183"/>
+      <w:bookmarkStart w:id="47" w:name="_Toc358741183"/>
       <w:r>
         <w:t>Run the Installation program</w:t>
       </w:r>
-      <w:bookmarkEnd w:id="46"/>
+      <w:bookmarkEnd w:id="47"/>
     </w:p>
     <w:p>
       <w:r>
@@ -9850,7 +9886,7 @@
       <w:tblPr>
         <w:tblStyle w:val="TableGrid"/>
         <w:tblW w:w="0" w:type="auto"/>
-        <w:tblLook w:val="04A0"/>
+        <w:tblLook w:val="04A0" w:firstRow="1" w:lastRow="0" w:firstColumn="1" w:lastColumn="0" w:noHBand="0" w:noVBand="1"/>
       </w:tblPr>
       <w:tblGrid>
         <w:gridCol w:w="9576"/>
@@ -10003,7 +10039,15 @@
       </w:r>
       <w:proofErr w:type="spellEnd"/>
       <w:r>
-        <w:t>/collection1/conf directory. Delete the schema.xml file in that directory and rename schema-2.0.xml to schema.xml.</w:t>
+        <w:t>/collection1/</w:t>
+      </w:r>
+      <w:proofErr w:type="spellStart"/>
+      <w:r>
+        <w:t>conf</w:t>
+      </w:r>
+      <w:proofErr w:type="spellEnd"/>
+      <w:r>
+        <w:t xml:space="preserve"> directory. Delete the schema.xml file in that directory and rename schema-2.0.xml to schema.xml.</w:t>
       </w:r>
       <w:r>
         <w:t xml:space="preserve"> Restart </w:t>
@@ -10022,7 +10066,7 @@
       <w:tblPr>
         <w:tblStyle w:val="TableGrid"/>
         <w:tblW w:w="0" w:type="auto"/>
-        <w:tblLook w:val="04A0"/>
+        <w:tblLook w:val="04A0" w:firstRow="1" w:lastRow="0" w:firstColumn="1" w:lastColumn="0" w:noHBand="0" w:noVBand="1"/>
       </w:tblPr>
       <w:tblGrid>
         <w:gridCol w:w="9576"/>
@@ -10049,21 +10093,7 @@
               <w:rPr>
                 <w:rFonts w:ascii="Courier New" w:hAnsi="Courier New" w:cs="Courier New"/>
               </w:rPr>
-              <w:t xml:space="preserve">% </w:t>
-            </w:r>
-            <w:proofErr w:type="spellStart"/>
-            <w:r>
-              <w:rPr>
-                <w:rFonts w:ascii="Courier New" w:hAnsi="Courier New" w:cs="Courier New"/>
-              </w:rPr>
-              <w:t>cd</w:t>
-            </w:r>
-            <w:proofErr w:type="spellEnd"/>
-            <w:r>
-              <w:rPr>
-                <w:rFonts w:ascii="Courier New" w:hAnsi="Courier New" w:cs="Courier New"/>
-              </w:rPr>
-              <w:t xml:space="preserve"> </w:t>
+              <w:t xml:space="preserve">% cd </w:t>
             </w:r>
             <w:r>
               <w:rPr>
@@ -10176,11 +10206,19 @@
               </w:rPr>
               <w:t xml:space="preserve"> </w:t>
             </w:r>
+            <w:proofErr w:type="spellStart"/>
             <w:r>
               <w:rPr>
                 <w:rFonts w:ascii="Courier New" w:hAnsi="Courier New" w:cs="Courier New"/>
               </w:rPr>
-              <w:t xml:space="preserve">cp schema-2.0.xml </w:t>
+              <w:t>cp</w:t>
+            </w:r>
+            <w:proofErr w:type="spellEnd"/>
+            <w:r>
+              <w:rPr>
+                <w:rFonts w:ascii="Courier New" w:hAnsi="Courier New" w:cs="Courier New"/>
+              </w:rPr>
+              <w:t xml:space="preserve"> schema-2.0.xml </w:t>
             </w:r>
             <w:r>
               <w:rPr>
@@ -10214,7 +10252,21 @@
               <w:rPr>
                 <w:rFonts w:ascii="Courier New" w:hAnsi="Courier New" w:cs="Courier New"/>
               </w:rPr>
-              <w:t>/collection1/conf/schema.xml</w:t>
+              <w:t>/collection1/</w:t>
+            </w:r>
+            <w:proofErr w:type="spellStart"/>
+            <w:r>
+              <w:rPr>
+                <w:rFonts w:ascii="Courier New" w:hAnsi="Courier New" w:cs="Courier New"/>
+              </w:rPr>
+              <w:t>conf</w:t>
+            </w:r>
+            <w:proofErr w:type="spellEnd"/>
+            <w:r>
+              <w:rPr>
+                <w:rFonts w:ascii="Courier New" w:hAnsi="Courier New" w:cs="Courier New"/>
+              </w:rPr>
+              <w:t>/schema.xml</w:t>
             </w:r>
           </w:p>
         </w:tc>
@@ -10232,7 +10284,7 @@
         <w:spacing w:before="0" w:after="230" w:line="370" w:lineRule="atLeast"/>
         <w:ind w:left="432" w:hanging="432"/>
       </w:pPr>
-      <w:bookmarkStart w:id="47" w:name="_Toc358741184"/>
+      <w:bookmarkStart w:id="48" w:name="_Toc358741184"/>
       <w:r>
         <w:t xml:space="preserve">Setup </w:t>
       </w:r>
@@ -10244,7 +10296,7 @@
       <w:r>
         <w:t xml:space="preserve"> in the middle of the installation</w:t>
       </w:r>
-      <w:bookmarkEnd w:id="47"/>
+      <w:bookmarkEnd w:id="48"/>
     </w:p>
     <w:p>
       <w:r>
@@ -10297,8 +10349,16 @@
         <w:rPr>
           <w:u w:val="single"/>
         </w:rPr>
-        <w:t>/collection1/conf</w:t>
-      </w:r>
+        <w:t>/collection1/</w:t>
+      </w:r>
+      <w:proofErr w:type="spellStart"/>
+      <w:r>
+        <w:rPr>
+          <w:u w:val="single"/>
+        </w:rPr>
+        <w:t>conf</w:t>
+      </w:r>
+      <w:proofErr w:type="spellEnd"/>
       <w:r>
         <w:t xml:space="preserve"> </w:t>
       </w:r>
@@ -10428,7 +10488,7 @@
         <w:spacing w:before="0" w:after="230" w:line="370" w:lineRule="atLeast"/>
         <w:ind w:left="432" w:hanging="432"/>
       </w:pPr>
-      <w:bookmarkStart w:id="48" w:name="_Toc358741185"/>
+      <w:bookmarkStart w:id="49" w:name="_Toc358741185"/>
       <w:r>
         <w:t xml:space="preserve">Run </w:t>
       </w:r>
@@ -10436,7 +10496,7 @@
       <w:r>
         <w:t>solr</w:t>
       </w:r>
-      <w:bookmarkEnd w:id="48"/>
+      <w:bookmarkEnd w:id="49"/>
       <w:proofErr w:type="spellEnd"/>
     </w:p>
     <w:p>
@@ -10477,12 +10537,12 @@
         <w:spacing w:before="0" w:after="230" w:line="370" w:lineRule="atLeast"/>
         <w:ind w:left="432" w:hanging="432"/>
       </w:pPr>
-      <w:bookmarkStart w:id="49" w:name="_Toc358741186"/>
+      <w:bookmarkStart w:id="50" w:name="_Toc358741186"/>
       <w:r>
         <w:lastRenderedPageBreak/>
         <w:t>Run the installation again</w:t>
       </w:r>
-      <w:bookmarkEnd w:id="49"/>
+      <w:bookmarkEnd w:id="50"/>
     </w:p>
     <w:p>
       <w:r>
@@ -10607,7 +10667,7 @@
         <w:spacing w:before="0" w:after="230" w:line="370" w:lineRule="atLeast"/>
         <w:ind w:left="432" w:hanging="432"/>
       </w:pPr>
-      <w:bookmarkStart w:id="50" w:name="_Toc358741187"/>
+      <w:bookmarkStart w:id="51" w:name="_Toc358741187"/>
       <w:r>
         <w:t xml:space="preserve">Installing </w:t>
       </w:r>
@@ -10615,7 +10675,7 @@
       <w:r>
         <w:t>Geoserver</w:t>
       </w:r>
-      <w:bookmarkEnd w:id="50"/>
+      <w:bookmarkEnd w:id="51"/>
       <w:proofErr w:type="spellEnd"/>
     </w:p>
     <w:p>
@@ -10690,7 +10750,7 @@
       <w:r>
         <w:t xml:space="preserve"> from: </w:t>
       </w:r>
-      <w:hyperlink r:id="rId36" w:history="1">
+      <w:hyperlink r:id="rId37" w:history="1">
         <w:r>
           <w:rPr>
             <w:rStyle w:val="Hyperlink"/>
@@ -10701,7 +10761,7 @@
       <w:r>
         <w:t xml:space="preserve">. In particular, we downloaded the binary distribution: </w:t>
       </w:r>
-      <w:hyperlink r:id="rId37" w:history="1">
+      <w:hyperlink r:id="rId38" w:history="1">
         <w:r>
           <w:rPr>
             <w:rStyle w:val="Hyperlink"/>
@@ -10753,7 +10813,7 @@
       <w:tblPr>
         <w:tblStyle w:val="TableGrid"/>
         <w:tblW w:w="0" w:type="auto"/>
-        <w:tblLook w:val="04A0"/>
+        <w:tblLook w:val="04A0" w:firstRow="1" w:lastRow="0" w:firstColumn="1" w:lastColumn="0" w:noHBand="0" w:noVBand="1"/>
       </w:tblPr>
       <w:tblGrid>
         <w:gridCol w:w="9576"/>
@@ -10805,7 +10865,21 @@
               <w:rPr>
                 <w:rFonts w:ascii="Courier New" w:hAnsi="Courier New" w:cs="Courier New"/>
               </w:rPr>
-              <w:t xml:space="preserve">% cp </w:t>
+              <w:t xml:space="preserve">% </w:t>
+            </w:r>
+            <w:proofErr w:type="spellStart"/>
+            <w:r>
+              <w:rPr>
+                <w:rFonts w:ascii="Courier New" w:hAnsi="Courier New" w:cs="Courier New"/>
+              </w:rPr>
+              <w:t>cp</w:t>
+            </w:r>
+            <w:proofErr w:type="spellEnd"/>
+            <w:r>
+              <w:rPr>
+                <w:rFonts w:ascii="Courier New" w:hAnsi="Courier New" w:cs="Courier New"/>
+              </w:rPr>
+              <w:t xml:space="preserve"> </w:t>
             </w:r>
             <w:proofErr w:type="spellStart"/>
             <w:r>
@@ -10866,7 +10940,7 @@
       <w:r>
         <w:t xml:space="preserve"> at: </w:t>
       </w:r>
-      <w:hyperlink r:id="rId38" w:history="1">
+      <w:hyperlink r:id="rId39" w:history="1">
         <w:r>
           <w:rPr>
             <w:rStyle w:val="Hyperlink"/>
@@ -10971,7 +11045,7 @@
       <w:tblPr>
         <w:tblStyle w:val="TableGrid"/>
         <w:tblW w:w="0" w:type="auto"/>
-        <w:tblLook w:val="04A0"/>
+        <w:tblLook w:val="04A0" w:firstRow="1" w:lastRow="0" w:firstColumn="1" w:lastColumn="0" w:noHBand="0" w:noVBand="1"/>
       </w:tblPr>
       <w:tblGrid>
         <w:gridCol w:w="9576"/>
@@ -10998,21 +11072,7 @@
               <w:rPr>
                 <w:rFonts w:ascii="Courier New" w:hAnsi="Courier New" w:cs="Courier New"/>
               </w:rPr>
-              <w:t xml:space="preserve">% </w:t>
-            </w:r>
-            <w:proofErr w:type="spellStart"/>
-            <w:r>
-              <w:rPr>
-                <w:rFonts w:ascii="Courier New" w:hAnsi="Courier New" w:cs="Courier New"/>
-              </w:rPr>
-              <w:t>cd</w:t>
-            </w:r>
-            <w:proofErr w:type="spellEnd"/>
-            <w:r>
-              <w:rPr>
-                <w:rFonts w:ascii="Courier New" w:hAnsi="Courier New" w:cs="Courier New"/>
-              </w:rPr>
-              <w:t xml:space="preserve"> /</w:t>
+              <w:t>% cd /</w:t>
             </w:r>
             <w:proofErr w:type="spellStart"/>
             <w:r>
@@ -11026,8 +11086,16 @@
               <w:rPr>
                 <w:rFonts w:ascii="Courier New" w:hAnsi="Courier New" w:cs="Courier New"/>
               </w:rPr>
-              <w:t>/install/dir</w:t>
+              <w:t>/install/</w:t>
             </w:r>
+            <w:proofErr w:type="spellStart"/>
+            <w:r>
+              <w:rPr>
+                <w:rFonts w:ascii="Courier New" w:hAnsi="Courier New" w:cs="Courier New"/>
+              </w:rPr>
+              <w:t>dir</w:t>
+            </w:r>
+            <w:proofErr w:type="spellEnd"/>
           </w:p>
           <w:p>
             <w:pPr>
@@ -11056,7 +11124,7 @@
       <w:r>
         <w:t xml:space="preserve">Test with </w:t>
       </w:r>
-      <w:hyperlink r:id="rId39" w:history="1">
+      <w:hyperlink r:id="rId40" w:history="1">
         <w:r>
           <w:rPr>
             <w:rStyle w:val="Hyperlink"/>
@@ -11086,7 +11154,7 @@
       <w:pPr>
         <w:pStyle w:val="Heading3"/>
       </w:pPr>
-      <w:bookmarkStart w:id="51" w:name="_Toc358741188"/>
+      <w:bookmarkStart w:id="52" w:name="_Toc358741188"/>
       <w:r>
         <w:t xml:space="preserve">Connecting </w:t>
       </w:r>
@@ -11106,21 +11174,46 @@
       <w:r>
         <w:t xml:space="preserve"> </w:t>
       </w:r>
-      <w:proofErr w:type="spellStart"/>
-      <w:r>
-        <w:t>Postgres</w:t>
-      </w:r>
-      <w:proofErr w:type="spellEnd"/>
+      <w:r>
+        <w:t xml:space="preserve">Postgres </w:t>
+      </w:r>
+      <w:r>
+        <w:t>database</w:t>
+      </w:r>
+      <w:r>
+        <w:t xml:space="preserve"> (optional)</w:t>
+      </w:r>
+      <w:bookmarkEnd w:id="52"/>
+    </w:p>
+    <w:p>
+      <w:proofErr w:type="spellStart"/>
+      <w:r>
+        <w:t>Geoserver</w:t>
+      </w:r>
+      <w:proofErr w:type="spellEnd"/>
+      <w:r>
+        <w:t xml:space="preserve"> externalize database information in the form of layers. Layers are tables in a database where each row has at least one geo</w:t>
+      </w:r>
+      <w:r>
+        <w:t>-</w:t>
+      </w:r>
+      <w:r>
+        <w:t xml:space="preserve">located </w:t>
+      </w:r>
+      <w:r>
+        <w:t xml:space="preserve">shape. A shape is either a point, polygon and any other standard GML type. GML types are supported by the GIS extensions to the </w:t>
+      </w:r>
+      <w:proofErr w:type="spellStart"/>
+      <w:r>
+        <w:t>postgres</w:t>
+      </w:r>
+      <w:proofErr w:type="spellEnd"/>
+      <w:r>
+        <w:t xml:space="preserve"> database that we previously installed.</w:t>
+      </w:r>
       <w:r>
         <w:t xml:space="preserve"> </w:t>
       </w:r>
-      <w:r>
-        <w:t>database</w:t>
-      </w:r>
-      <w:r>
-        <w:t xml:space="preserve"> (optional)</w:t>
-      </w:r>
-      <w:bookmarkEnd w:id="51"/>
     </w:p>
     <w:p>
       <w:proofErr w:type="spellStart"/>
@@ -11129,16 +11222,7 @@
       </w:r>
       <w:proofErr w:type="spellEnd"/>
       <w:r>
-        <w:t xml:space="preserve"> externalize database information in the form of layers. Layers are tables in a database where each row has at least one geo</w:t>
-      </w:r>
-      <w:r>
-        <w:t>-</w:t>
-      </w:r>
-      <w:r>
-        <w:t xml:space="preserve">located </w:t>
-      </w:r>
-      <w:r>
-        <w:t xml:space="preserve">shape. A shape is either a point, polygon and any other standard GML type. GML types are supported by the GIS extensions to the </w:t>
+        <w:t xml:space="preserve"> provides a web services interface for these layers. Layers can be connected to database tables stored in </w:t>
       </w:r>
       <w:proofErr w:type="spellStart"/>
       <w:r>
@@ -11146,27 +11230,6 @@
       </w:r>
       <w:proofErr w:type="spellEnd"/>
       <w:r>
-        <w:t xml:space="preserve"> database that we previously installed.</w:t>
-      </w:r>
-      <w:r>
-        <w:t xml:space="preserve"> </w:t>
-      </w:r>
-    </w:p>
-    <w:p>
-      <w:proofErr w:type="spellStart"/>
-      <w:r>
-        <w:t>Geoserver</w:t>
-      </w:r>
-      <w:proofErr w:type="spellEnd"/>
-      <w:r>
-        <w:t xml:space="preserve"> provides a web services interface for these layers. Layers can be connected to database tables stored in </w:t>
-      </w:r>
-      <w:proofErr w:type="spellStart"/>
-      <w:r>
-        <w:t>postgres</w:t>
-      </w:r>
-      <w:proofErr w:type="spellEnd"/>
-      <w:r>
         <w:t xml:space="preserve"> or to queries performed in that database.</w:t>
       </w:r>
     </w:p>
@@ -11216,7 +11279,7 @@
       <w:r>
         <w:t xml:space="preserve"> main UI at: </w:t>
       </w:r>
-      <w:hyperlink r:id="rId40" w:history="1">
+      <w:hyperlink r:id="rId41" w:history="1">
         <w:r>
           <w:rPr>
             <w:rStyle w:val="Hyperlink"/>
@@ -11297,7 +11360,7 @@
                     </pic:cNvPicPr>
                   </pic:nvPicPr>
                   <pic:blipFill>
-                    <a:blip r:embed="rId41" cstate="print"/>
+                    <a:blip r:embed="rId42" cstate="print"/>
                     <a:srcRect/>
                     <a:stretch>
                       <a:fillRect/>
@@ -11330,7 +11393,7 @@
       <w:pPr>
         <w:pStyle w:val="Caption"/>
       </w:pPr>
-      <w:bookmarkStart w:id="52" w:name="_Toc358720735"/>
+      <w:bookmarkStart w:id="53" w:name="_Toc358720735"/>
       <w:r>
         <w:t xml:space="preserve">Figure </w:t>
       </w:r>
@@ -11372,7 +11435,7 @@
       <w:r>
         <w:t xml:space="preserve"> workspace</w:t>
       </w:r>
-      <w:bookmarkEnd w:id="52"/>
+      <w:bookmarkEnd w:id="53"/>
       <w:proofErr w:type="gramEnd"/>
     </w:p>
     <w:p/>
@@ -11397,11 +11460,11 @@
       <w:pPr>
         <w:pStyle w:val="Heading2"/>
       </w:pPr>
-      <w:bookmarkStart w:id="53" w:name="_Toc358741189"/>
+      <w:bookmarkStart w:id="54" w:name="_Toc358741189"/>
       <w:r>
         <w:t>Parameters for development.ini</w:t>
       </w:r>
-      <w:bookmarkEnd w:id="53"/>
+      <w:bookmarkEnd w:id="54"/>
     </w:p>
     <w:p>
       <w:r>
@@ -11437,15 +11500,7 @@
         <w:t>t needs to be manually updated. The installation script will have prompted you</w:t>
       </w:r>
       <w:r>
-        <w:t xml:space="preserve"> to update this list of </w:t>
-      </w:r>
-      <w:proofErr w:type="spellStart"/>
-      <w:r>
-        <w:t>plugins</w:t>
-      </w:r>
-      <w:proofErr w:type="spellEnd"/>
-      <w:r>
-        <w:t xml:space="preserve"> and other values in the development.ini file.</w:t>
+        <w:t xml:space="preserve"> to update this list of plugins and other values in the development.ini file.</w:t>
       </w:r>
     </w:p>
     <w:p>
@@ -11902,8 +11957,8 @@
       </w:r>
     </w:p>
     <w:p>
-      <w:bookmarkStart w:id="54" w:name="post-installation-steps"/>
-      <w:bookmarkEnd w:id="54"/>
+      <w:bookmarkStart w:id="55" w:name="post-installation-steps"/>
+      <w:bookmarkEnd w:id="55"/>
     </w:p>
     <w:p>
       <w:r>
@@ -11941,11 +11996,11 @@
       <w:pPr>
         <w:pStyle w:val="Heading2"/>
       </w:pPr>
-      <w:bookmarkStart w:id="55" w:name="_Toc358741190"/>
+      <w:bookmarkStart w:id="56" w:name="_Toc358741190"/>
       <w:r>
         <w:t>Start up celery</w:t>
       </w:r>
-      <w:bookmarkEnd w:id="55"/>
+      <w:bookmarkEnd w:id="56"/>
     </w:p>
     <w:p>
       <w:r>
@@ -11998,11 +12053,11 @@
       <w:pPr>
         <w:pStyle w:val="Heading2"/>
       </w:pPr>
-      <w:bookmarkStart w:id="56" w:name="_Toc358741191"/>
+      <w:bookmarkStart w:id="57" w:name="_Toc358741191"/>
       <w:r>
         <w:t>Starting up NGDS</w:t>
       </w:r>
-      <w:bookmarkEnd w:id="56"/>
+      <w:bookmarkEnd w:id="57"/>
     </w:p>
     <w:p>
       <w:r>
@@ -12158,11 +12213,11 @@
       <w:pPr>
         <w:pStyle w:val="Heading2"/>
       </w:pPr>
-      <w:bookmarkStart w:id="57" w:name="_Toc358741192"/>
+      <w:bookmarkStart w:id="58" w:name="_Toc358741192"/>
       <w:r>
         <w:t>Post-Installation steps</w:t>
       </w:r>
-      <w:bookmarkEnd w:id="57"/>
+      <w:bookmarkEnd w:id="58"/>
     </w:p>
     <w:p>
       <w:pPr>
@@ -12416,7 +12471,7 @@
           <w:sz w:val="20"/>
           <w:szCs w:val="20"/>
         </w:rPr>
-        <w:t xml:space="preserve"> from the </w:t>
+        <w:t xml:space="preserve"> from the plugins list (this starts </w:t>
       </w:r>
       <w:proofErr w:type="spellStart"/>
       <w:r>
@@ -12426,7 +12481,7 @@
           <w:sz w:val="20"/>
           <w:szCs w:val="20"/>
         </w:rPr>
-        <w:t>plugins</w:t>
+        <w:t>ckan</w:t>
       </w:r>
       <w:proofErr w:type="spellEnd"/>
       <w:r>
@@ -12436,7 +12491,7 @@
           <w:sz w:val="20"/>
           <w:szCs w:val="20"/>
         </w:rPr>
-        <w:t xml:space="preserve"> list (this starts </w:t>
+        <w:t xml:space="preserve"> in “default” mode instead of in </w:t>
       </w:r>
       <w:proofErr w:type="spellStart"/>
       <w:r>
@@ -12446,7 +12501,7 @@
           <w:sz w:val="20"/>
           <w:szCs w:val="20"/>
         </w:rPr>
-        <w:t>ckan</w:t>
+        <w:t>ngds</w:t>
       </w:r>
       <w:proofErr w:type="spellEnd"/>
       <w:r>
@@ -12456,19 +12511,21 @@
           <w:sz w:val="20"/>
           <w:szCs w:val="20"/>
         </w:rPr>
-        <w:t xml:space="preserve"> in “default” mode instead of in </w:t>
-      </w:r>
-      <w:proofErr w:type="spellStart"/>
-      <w:r>
+        <w:t xml:space="preserve"> mode).</w:t>
+      </w:r>
+    </w:p>
+    <w:p>
+      <w:pPr>
+        <w:pStyle w:val="NormalWeb"/>
+        <w:shd w:val="clear" w:color="auto" w:fill="FFFFFF"/>
+        <w:spacing w:before="204" w:beforeAutospacing="0" w:after="204" w:afterAutospacing="0"/>
         <w:rPr>
           <w:rFonts w:ascii="Helvetica" w:hAnsi="Helvetica" w:cs="Helvetica"/>
           <w:color w:val="333333"/>
           <w:sz w:val="20"/>
           <w:szCs w:val="20"/>
         </w:rPr>
-        <w:t>ngds</w:t>
-      </w:r>
-      <w:proofErr w:type="spellEnd"/>
+      </w:pPr>
       <w:r>
         <w:rPr>
           <w:rFonts w:ascii="Helvetica" w:hAnsi="Helvetica" w:cs="Helvetica"/>
@@ -12476,21 +12533,19 @@
           <w:sz w:val="20"/>
           <w:szCs w:val="20"/>
         </w:rPr>
-        <w:t xml:space="preserve"> mode).</w:t>
-      </w:r>
-    </w:p>
-    <w:p>
-      <w:pPr>
-        <w:pStyle w:val="NormalWeb"/>
-        <w:shd w:val="clear" w:color="auto" w:fill="FFFFFF"/>
-        <w:spacing w:before="204" w:beforeAutospacing="0" w:after="204" w:afterAutospacing="0"/>
+        <w:t xml:space="preserve">Restart the server (better yet </w:t>
+      </w:r>
+      <w:proofErr w:type="spellStart"/>
+      <w:r>
         <w:rPr>
           <w:rFonts w:ascii="Helvetica" w:hAnsi="Helvetica" w:cs="Helvetica"/>
           <w:color w:val="333333"/>
           <w:sz w:val="20"/>
           <w:szCs w:val="20"/>
         </w:rPr>
-      </w:pPr>
+        <w:t>paster</w:t>
+      </w:r>
+      <w:proofErr w:type="spellEnd"/>
       <w:r>
         <w:rPr>
           <w:rFonts w:ascii="Helvetica" w:hAnsi="Helvetica" w:cs="Helvetica"/>
@@ -12498,19 +12553,21 @@
           <w:sz w:val="20"/>
           <w:szCs w:val="20"/>
         </w:rPr>
-        <w:t xml:space="preserve">Restart the server (better yet </w:t>
-      </w:r>
-      <w:proofErr w:type="spellStart"/>
-      <w:r>
+        <w:t xml:space="preserve"> serve development.ini --reload and it will auto reload)</w:t>
+      </w:r>
+    </w:p>
+    <w:p>
+      <w:pPr>
+        <w:pStyle w:val="NormalWeb"/>
+        <w:shd w:val="clear" w:color="auto" w:fill="FFFFFF"/>
+        <w:spacing w:before="204" w:beforeAutospacing="0" w:after="204" w:afterAutospacing="0"/>
         <w:rPr>
           <w:rFonts w:ascii="Helvetica" w:hAnsi="Helvetica" w:cs="Helvetica"/>
           <w:color w:val="333333"/>
           <w:sz w:val="20"/>
           <w:szCs w:val="20"/>
         </w:rPr>
-        <w:t>paster</w:t>
-      </w:r>
-      <w:proofErr w:type="spellEnd"/>
+      </w:pPr>
       <w:r>
         <w:rPr>
           <w:rFonts w:ascii="Helvetica" w:hAnsi="Helvetica" w:cs="Helvetica"/>
@@ -12518,21 +12575,19 @@
           <w:sz w:val="20"/>
           <w:szCs w:val="20"/>
         </w:rPr>
-        <w:t xml:space="preserve"> serve development.ini --reload and it will auto reload)</w:t>
-      </w:r>
-    </w:p>
-    <w:p>
-      <w:pPr>
-        <w:pStyle w:val="NormalWeb"/>
-        <w:shd w:val="clear" w:color="auto" w:fill="FFFFFF"/>
-        <w:spacing w:before="204" w:beforeAutospacing="0" w:after="204" w:afterAutospacing="0"/>
+        <w:t xml:space="preserve">Login to the </w:t>
+      </w:r>
+      <w:proofErr w:type="spellStart"/>
+      <w:r>
         <w:rPr>
           <w:rFonts w:ascii="Helvetica" w:hAnsi="Helvetica" w:cs="Helvetica"/>
           <w:color w:val="333333"/>
           <w:sz w:val="20"/>
           <w:szCs w:val="20"/>
         </w:rPr>
-      </w:pPr>
+        <w:t>ckan</w:t>
+      </w:r>
+      <w:proofErr w:type="spellEnd"/>
       <w:r>
         <w:rPr>
           <w:rFonts w:ascii="Helvetica" w:hAnsi="Helvetica" w:cs="Helvetica"/>
@@ -12540,7 +12595,7 @@
           <w:sz w:val="20"/>
           <w:szCs w:val="20"/>
         </w:rPr>
-        <w:t xml:space="preserve">Login to the </w:t>
+        <w:t xml:space="preserve"> </w:t>
       </w:r>
       <w:proofErr w:type="spellStart"/>
       <w:r>
@@ -12550,7 +12605,7 @@
           <w:sz w:val="20"/>
           <w:szCs w:val="20"/>
         </w:rPr>
-        <w:t>ckan</w:t>
+        <w:t>ui</w:t>
       </w:r>
       <w:proofErr w:type="spellEnd"/>
       <w:r>
@@ -12560,19 +12615,21 @@
           <w:sz w:val="20"/>
           <w:szCs w:val="20"/>
         </w:rPr>
-        <w:t xml:space="preserve"> </w:t>
-      </w:r>
-      <w:proofErr w:type="spellStart"/>
-      <w:r>
+        <w:t xml:space="preserve"> with the admin account and create an organization called public.</w:t>
+      </w:r>
+    </w:p>
+    <w:p>
+      <w:pPr>
+        <w:pStyle w:val="NormalWeb"/>
+        <w:shd w:val="clear" w:color="auto" w:fill="FFFFFF"/>
+        <w:spacing w:before="204" w:beforeAutospacing="0" w:after="204" w:afterAutospacing="0"/>
         <w:rPr>
           <w:rFonts w:ascii="Helvetica" w:hAnsi="Helvetica" w:cs="Helvetica"/>
           <w:color w:val="333333"/>
           <w:sz w:val="20"/>
           <w:szCs w:val="20"/>
         </w:rPr>
-        <w:t>ui</w:t>
-      </w:r>
-      <w:proofErr w:type="spellEnd"/>
+      </w:pPr>
       <w:r>
         <w:rPr>
           <w:rFonts w:ascii="Helvetica" w:hAnsi="Helvetica" w:cs="Helvetica"/>
@@ -12580,21 +12637,19 @@
           <w:sz w:val="20"/>
           <w:szCs w:val="20"/>
         </w:rPr>
-        <w:t xml:space="preserve"> with the admin account and create an organization called public.</w:t>
-      </w:r>
-    </w:p>
-    <w:p>
-      <w:pPr>
-        <w:pStyle w:val="NormalWeb"/>
-        <w:shd w:val="clear" w:color="auto" w:fill="FFFFFF"/>
-        <w:spacing w:before="204" w:beforeAutospacing="0" w:after="204" w:afterAutospacing="0"/>
+        <w:t xml:space="preserve">Add </w:t>
+      </w:r>
+      <w:proofErr w:type="spellStart"/>
+      <w:r>
         <w:rPr>
           <w:rFonts w:ascii="Helvetica" w:hAnsi="Helvetica" w:cs="Helvetica"/>
           <w:color w:val="333333"/>
           <w:sz w:val="20"/>
           <w:szCs w:val="20"/>
         </w:rPr>
-      </w:pPr>
+        <w:t>ngdsui</w:t>
+      </w:r>
+      <w:proofErr w:type="spellEnd"/>
       <w:r>
         <w:rPr>
           <w:rFonts w:ascii="Helvetica" w:hAnsi="Helvetica" w:cs="Helvetica"/>
@@ -12602,47 +12657,7 @@
           <w:sz w:val="20"/>
           <w:szCs w:val="20"/>
         </w:rPr>
-        <w:t xml:space="preserve">Add </w:t>
-      </w:r>
-      <w:proofErr w:type="spellStart"/>
-      <w:r>
-        <w:rPr>
-          <w:rFonts w:ascii="Helvetica" w:hAnsi="Helvetica" w:cs="Helvetica"/>
-          <w:color w:val="333333"/>
-          <w:sz w:val="20"/>
-          <w:szCs w:val="20"/>
-        </w:rPr>
-        <w:t>ngdsui</w:t>
-      </w:r>
-      <w:proofErr w:type="spellEnd"/>
-      <w:r>
-        <w:rPr>
-          <w:rFonts w:ascii="Helvetica" w:hAnsi="Helvetica" w:cs="Helvetica"/>
-          <w:color w:val="333333"/>
-          <w:sz w:val="20"/>
-          <w:szCs w:val="20"/>
-        </w:rPr>
-        <w:t xml:space="preserve"> back in to the list of </w:t>
-      </w:r>
-      <w:proofErr w:type="spellStart"/>
-      <w:r>
-        <w:rPr>
-          <w:rFonts w:ascii="Helvetica" w:hAnsi="Helvetica" w:cs="Helvetica"/>
-          <w:color w:val="333333"/>
-          <w:sz w:val="20"/>
-          <w:szCs w:val="20"/>
-        </w:rPr>
-        <w:t>plugins</w:t>
-      </w:r>
-      <w:proofErr w:type="spellEnd"/>
-      <w:r>
-        <w:rPr>
-          <w:rFonts w:ascii="Helvetica" w:hAnsi="Helvetica" w:cs="Helvetica"/>
-          <w:color w:val="333333"/>
-          <w:sz w:val="20"/>
-          <w:szCs w:val="20"/>
-        </w:rPr>
-        <w:t>. Restart the server (if it hasn't restarted)</w:t>
+        <w:t xml:space="preserve"> back in to the list of plugins. Restart the server (if it hasn't restarted)</w:t>
       </w:r>
     </w:p>
     <w:p>
@@ -13529,11 +13544,11 @@
       <w:pPr>
         <w:pStyle w:val="Heading2"/>
       </w:pPr>
-      <w:bookmarkStart w:id="58" w:name="_Toc358741193"/>
+      <w:bookmarkStart w:id="59" w:name="_Toc358741193"/>
       <w:r>
         <w:t>Hints for when the installation doesn’t work</w:t>
       </w:r>
-      <w:bookmarkEnd w:id="58"/>
+      <w:bookmarkEnd w:id="59"/>
     </w:p>
     <w:p>
       <w:pPr>
@@ -13656,15 +13671,7 @@
       </w:r>
       <w:proofErr w:type="spellEnd"/>
       <w:r>
-        <w:t xml:space="preserve"> </w:t>
-      </w:r>
-      <w:proofErr w:type="spellStart"/>
-      <w:r>
-        <w:t>plugin</w:t>
-      </w:r>
-      <w:proofErr w:type="spellEnd"/>
-      <w:r>
-        <w:t xml:space="preserve"> to your CKAN </w:t>
+        <w:t xml:space="preserve"> plugin to your CKAN </w:t>
       </w:r>
       <w:proofErr w:type="spellStart"/>
       <w:r>
@@ -13682,8 +13689,8 @@
       </w:r>
     </w:p>
     <w:sectPr>
-      <w:headerReference w:type="default" r:id="rId42"/>
-      <w:footerReference w:type="default" r:id="rId43"/>
+      <w:headerReference w:type="default" r:id="rId43"/>
+      <w:footerReference w:type="default" r:id="rId44"/>
       <w:pgSz w:w="12240" w:h="15840" w:code="1"/>
       <w:pgMar w:top="979" w:right="1440" w:bottom="648" w:left="1440" w:header="720" w:footer="720" w:gutter="432"/>
       <w:cols w:space="720"/>
@@ -13695,7 +13702,7 @@
 </file>
 
 <file path=word/endnotes.xml><?xml version="1.0" encoding="utf-8"?>
-<w:endnotes xmlns:ve="http://schemas.openxmlformats.org/markup-compatibility/2006" xmlns:o="urn:schemas-microsoft-com:office:office" xmlns:r="http://schemas.openxmlformats.org/officeDocument/2006/relationships" xmlns:m="http://schemas.openxmlformats.org/officeDocument/2006/math" xmlns:v="urn:schemas-microsoft-com:vml" xmlns:wp="http://schemas.openxmlformats.org/drawingml/2006/wordprocessingDrawing" xmlns:w10="urn:schemas-microsoft-com:office:word" xmlns:w="http://schemas.openxmlformats.org/wordprocessingml/2006/main" xmlns:wne="http://schemas.microsoft.com/office/word/2006/wordml">
+<w:endnotes xmlns:wpc="http://schemas.microsoft.com/office/word/2010/wordprocessingCanvas" xmlns:mc="http://schemas.openxmlformats.org/markup-compatibility/2006" xmlns:o="urn:schemas-microsoft-com:office:office" xmlns:r="http://schemas.openxmlformats.org/officeDocument/2006/relationships" xmlns:m="http://schemas.openxmlformats.org/officeDocument/2006/math" xmlns:v="urn:schemas-microsoft-com:vml" xmlns:wp14="http://schemas.microsoft.com/office/word/2010/wordprocessingDrawing" xmlns:wp="http://schemas.openxmlformats.org/drawingml/2006/wordprocessingDrawing" xmlns:w10="urn:schemas-microsoft-com:office:word" xmlns:w="http://schemas.openxmlformats.org/wordprocessingml/2006/main" xmlns:w14="http://schemas.microsoft.com/office/word/2010/wordml" xmlns:wpg="http://schemas.microsoft.com/office/word/2010/wordprocessingGroup" xmlns:wpi="http://schemas.microsoft.com/office/word/2010/wordprocessingInk" xmlns:wne="http://schemas.microsoft.com/office/word/2006/wordml" xmlns:wps="http://schemas.microsoft.com/office/word/2010/wordprocessingShape" mc:Ignorable="w14 wp14">
   <w:endnote w:type="separator" w:id="-1">
     <w:p>
       <w:r>
@@ -13714,7 +13721,7 @@
 </file>
 
 <file path=word/footer1.xml><?xml version="1.0" encoding="utf-8"?>
-<w:ftr xmlns:ve="http://schemas.openxmlformats.org/markup-compatibility/2006" xmlns:o="urn:schemas-microsoft-com:office:office" xmlns:r="http://schemas.openxmlformats.org/officeDocument/2006/relationships" xmlns:m="http://schemas.openxmlformats.org/officeDocument/2006/math" xmlns:v="urn:schemas-microsoft-com:vml" xmlns:wp="http://schemas.openxmlformats.org/drawingml/2006/wordprocessingDrawing" xmlns:w10="urn:schemas-microsoft-com:office:word" xmlns:w="http://schemas.openxmlformats.org/wordprocessingml/2006/main" xmlns:wne="http://schemas.microsoft.com/office/word/2006/wordml">
+<w:ftr xmlns:wpc="http://schemas.microsoft.com/office/word/2010/wordprocessingCanvas" xmlns:mc="http://schemas.openxmlformats.org/markup-compatibility/2006" xmlns:o="urn:schemas-microsoft-com:office:office" xmlns:r="http://schemas.openxmlformats.org/officeDocument/2006/relationships" xmlns:m="http://schemas.openxmlformats.org/officeDocument/2006/math" xmlns:v="urn:schemas-microsoft-com:vml" xmlns:wp14="http://schemas.microsoft.com/office/word/2010/wordprocessingDrawing" xmlns:wp="http://schemas.openxmlformats.org/drawingml/2006/wordprocessingDrawing" xmlns:w10="urn:schemas-microsoft-com:office:word" xmlns:w="http://schemas.openxmlformats.org/wordprocessingml/2006/main" xmlns:w14="http://schemas.microsoft.com/office/word/2010/wordml" xmlns:wpg="http://schemas.microsoft.com/office/word/2010/wordprocessingGroup" xmlns:wpi="http://schemas.microsoft.com/office/word/2010/wordprocessingInk" xmlns:wne="http://schemas.microsoft.com/office/word/2006/wordml" xmlns:wps="http://schemas.microsoft.com/office/word/2010/wordprocessingShape" mc:Ignorable="w14 wp14">
   <w:p>
     <w:pPr>
       <w:pStyle w:val="Footer"/>
@@ -13762,7 +13769,7 @@
 </file>
 
 <file path=word/footer2.xml><?xml version="1.0" encoding="utf-8"?>
-<w:ftr xmlns:ve="http://schemas.openxmlformats.org/markup-compatibility/2006" xmlns:o="urn:schemas-microsoft-com:office:office" xmlns:r="http://schemas.openxmlformats.org/officeDocument/2006/relationships" xmlns:m="http://schemas.openxmlformats.org/officeDocument/2006/math" xmlns:v="urn:schemas-microsoft-com:vml" xmlns:wp="http://schemas.openxmlformats.org/drawingml/2006/wordprocessingDrawing" xmlns:w10="urn:schemas-microsoft-com:office:word" xmlns:w="http://schemas.openxmlformats.org/wordprocessingml/2006/main" xmlns:wne="http://schemas.microsoft.com/office/word/2006/wordml">
+<w:ftr xmlns:wpc="http://schemas.microsoft.com/office/word/2010/wordprocessingCanvas" xmlns:mc="http://schemas.openxmlformats.org/markup-compatibility/2006" xmlns:o="urn:schemas-microsoft-com:office:office" xmlns:r="http://schemas.openxmlformats.org/officeDocument/2006/relationships" xmlns:m="http://schemas.openxmlformats.org/officeDocument/2006/math" xmlns:v="urn:schemas-microsoft-com:vml" xmlns:wp14="http://schemas.microsoft.com/office/word/2010/wordprocessingDrawing" xmlns:wp="http://schemas.openxmlformats.org/drawingml/2006/wordprocessingDrawing" xmlns:w10="urn:schemas-microsoft-com:office:word" xmlns:w="http://schemas.openxmlformats.org/wordprocessingml/2006/main" xmlns:w14="http://schemas.microsoft.com/office/word/2010/wordml" xmlns:wpg="http://schemas.microsoft.com/office/word/2010/wordprocessingGroup" xmlns:wpi="http://schemas.microsoft.com/office/word/2010/wordprocessingInk" xmlns:wne="http://schemas.microsoft.com/office/word/2006/wordml" xmlns:wps="http://schemas.microsoft.com/office/word/2010/wordprocessingShape" mc:Ignorable="w14 wp14">
   <w:p>
     <w:pPr>
       <w:tabs>
@@ -13871,7 +13878,7 @@
         <w:sz w:val="16"/>
         <w:szCs w:val="16"/>
       </w:rPr>
-      <w:t>27</w:t>
+      <w:t>2</w:t>
     </w:r>
     <w:r>
       <w:rPr>
@@ -13944,7 +13951,7 @@
 </file>
 
 <file path=word/footer3.xml><?xml version="1.0" encoding="utf-8"?>
-<w:ftr xmlns:ve="http://schemas.openxmlformats.org/markup-compatibility/2006" xmlns:o="urn:schemas-microsoft-com:office:office" xmlns:r="http://schemas.openxmlformats.org/officeDocument/2006/relationships" xmlns:m="http://schemas.openxmlformats.org/officeDocument/2006/math" xmlns:v="urn:schemas-microsoft-com:vml" xmlns:wp="http://schemas.openxmlformats.org/drawingml/2006/wordprocessingDrawing" xmlns:w10="urn:schemas-microsoft-com:office:word" xmlns:w="http://schemas.openxmlformats.org/wordprocessingml/2006/main" xmlns:wne="http://schemas.microsoft.com/office/word/2006/wordml">
+<w:ftr xmlns:wpc="http://schemas.microsoft.com/office/word/2010/wordprocessingCanvas" xmlns:mc="http://schemas.openxmlformats.org/markup-compatibility/2006" xmlns:o="urn:schemas-microsoft-com:office:office" xmlns:r="http://schemas.openxmlformats.org/officeDocument/2006/relationships" xmlns:m="http://schemas.openxmlformats.org/officeDocument/2006/math" xmlns:v="urn:schemas-microsoft-com:vml" xmlns:wp14="http://schemas.microsoft.com/office/word/2010/wordprocessingDrawing" xmlns:wp="http://schemas.openxmlformats.org/drawingml/2006/wordprocessingDrawing" xmlns:w10="urn:schemas-microsoft-com:office:word" xmlns:w="http://schemas.openxmlformats.org/wordprocessingml/2006/main" xmlns:w14="http://schemas.microsoft.com/office/word/2010/wordml" xmlns:wpg="http://schemas.microsoft.com/office/word/2010/wordprocessingGroup" xmlns:wpi="http://schemas.microsoft.com/office/word/2010/wordprocessingInk" xmlns:wne="http://schemas.microsoft.com/office/word/2006/wordml" xmlns:wps="http://schemas.microsoft.com/office/word/2010/wordprocessingShape" mc:Ignorable="w14 wp14">
   <w:p>
     <w:pPr>
       <w:pStyle w:val="Footer"/>
@@ -14101,7 +14108,7 @@
 </file>
 
 <file path=word/footnotes.xml><?xml version="1.0" encoding="utf-8"?>
-<w:footnotes xmlns:ve="http://schemas.openxmlformats.org/markup-compatibility/2006" xmlns:o="urn:schemas-microsoft-com:office:office" xmlns:r="http://schemas.openxmlformats.org/officeDocument/2006/relationships" xmlns:m="http://schemas.openxmlformats.org/officeDocument/2006/math" xmlns:v="urn:schemas-microsoft-com:vml" xmlns:wp="http://schemas.openxmlformats.org/drawingml/2006/wordprocessingDrawing" xmlns:w10="urn:schemas-microsoft-com:office:word" xmlns:w="http://schemas.openxmlformats.org/wordprocessingml/2006/main" xmlns:wne="http://schemas.microsoft.com/office/word/2006/wordml">
+<w:footnotes xmlns:wpc="http://schemas.microsoft.com/office/word/2010/wordprocessingCanvas" xmlns:mc="http://schemas.openxmlformats.org/markup-compatibility/2006" xmlns:o="urn:schemas-microsoft-com:office:office" xmlns:r="http://schemas.openxmlformats.org/officeDocument/2006/relationships" xmlns:m="http://schemas.openxmlformats.org/officeDocument/2006/math" xmlns:v="urn:schemas-microsoft-com:vml" xmlns:wp14="http://schemas.microsoft.com/office/word/2010/wordprocessingDrawing" xmlns:wp="http://schemas.openxmlformats.org/drawingml/2006/wordprocessingDrawing" xmlns:w10="urn:schemas-microsoft-com:office:word" xmlns:w="http://schemas.openxmlformats.org/wordprocessingml/2006/main" xmlns:w14="http://schemas.microsoft.com/office/word/2010/wordml" xmlns:wpg="http://schemas.microsoft.com/office/word/2010/wordprocessingGroup" xmlns:wpi="http://schemas.microsoft.com/office/word/2010/wordprocessingInk" xmlns:wne="http://schemas.microsoft.com/office/word/2006/wordml" xmlns:wps="http://schemas.microsoft.com/office/word/2010/wordprocessingShape" mc:Ignorable="w14 wp14">
   <w:footnote w:type="separator" w:id="-1">
     <w:p>
       <w:r>
@@ -14120,7 +14127,7 @@
 </file>
 
 <file path=word/header1.xml><?xml version="1.0" encoding="utf-8"?>
-<w:hdr xmlns:ve="http://schemas.openxmlformats.org/markup-compatibility/2006" xmlns:o="urn:schemas-microsoft-com:office:office" xmlns:r="http://schemas.openxmlformats.org/officeDocument/2006/relationships" xmlns:m="http://schemas.openxmlformats.org/officeDocument/2006/math" xmlns:v="urn:schemas-microsoft-com:vml" xmlns:wp="http://schemas.openxmlformats.org/drawingml/2006/wordprocessingDrawing" xmlns:w10="urn:schemas-microsoft-com:office:word" xmlns:w="http://schemas.openxmlformats.org/wordprocessingml/2006/main" xmlns:wne="http://schemas.microsoft.com/office/word/2006/wordml">
+<w:hdr xmlns:wpc="http://schemas.microsoft.com/office/word/2010/wordprocessingCanvas" xmlns:mc="http://schemas.openxmlformats.org/markup-compatibility/2006" xmlns:o="urn:schemas-microsoft-com:office:office" xmlns:r="http://schemas.openxmlformats.org/officeDocument/2006/relationships" xmlns:m="http://schemas.openxmlformats.org/officeDocument/2006/math" xmlns:v="urn:schemas-microsoft-com:vml" xmlns:wp14="http://schemas.microsoft.com/office/word/2010/wordprocessingDrawing" xmlns:wp="http://schemas.openxmlformats.org/drawingml/2006/wordprocessingDrawing" xmlns:w10="urn:schemas-microsoft-com:office:word" xmlns:w="http://schemas.openxmlformats.org/wordprocessingml/2006/main" xmlns:w14="http://schemas.microsoft.com/office/word/2010/wordml" xmlns:wpg="http://schemas.microsoft.com/office/word/2010/wordprocessingGroup" xmlns:wpi="http://schemas.microsoft.com/office/word/2010/wordprocessingInk" xmlns:wne="http://schemas.microsoft.com/office/word/2006/wordml" xmlns:wps="http://schemas.microsoft.com/office/word/2010/wordprocessingShape" mc:Ignorable="w14 wp14">
   <w:p>
     <w:pPr>
       <w:tabs>
@@ -14245,7 +14252,7 @@
 </file>
 
 <file path=word/header2.xml><?xml version="1.0" encoding="utf-8"?>
-<w:hdr xmlns:ve="http://schemas.openxmlformats.org/markup-compatibility/2006" xmlns:o="urn:schemas-microsoft-com:office:office" xmlns:r="http://schemas.openxmlformats.org/officeDocument/2006/relationships" xmlns:m="http://schemas.openxmlformats.org/officeDocument/2006/math" xmlns:v="urn:schemas-microsoft-com:vml" xmlns:wp="http://schemas.openxmlformats.org/drawingml/2006/wordprocessingDrawing" xmlns:w10="urn:schemas-microsoft-com:office:word" xmlns:w="http://schemas.openxmlformats.org/wordprocessingml/2006/main" xmlns:wne="http://schemas.microsoft.com/office/word/2006/wordml">
+<w:hdr xmlns:wpc="http://schemas.microsoft.com/office/word/2010/wordprocessingCanvas" xmlns:mc="http://schemas.openxmlformats.org/markup-compatibility/2006" xmlns:o="urn:schemas-microsoft-com:office:office" xmlns:r="http://schemas.openxmlformats.org/officeDocument/2006/relationships" xmlns:m="http://schemas.openxmlformats.org/officeDocument/2006/math" xmlns:v="urn:schemas-microsoft-com:vml" xmlns:wp14="http://schemas.microsoft.com/office/word/2010/wordprocessingDrawing" xmlns:wp="http://schemas.openxmlformats.org/drawingml/2006/wordprocessingDrawing" xmlns:w10="urn:schemas-microsoft-com:office:word" xmlns:w="http://schemas.openxmlformats.org/wordprocessingml/2006/main" xmlns:w14="http://schemas.microsoft.com/office/word/2010/wordml" xmlns:wpg="http://schemas.microsoft.com/office/word/2010/wordprocessingGroup" xmlns:wpi="http://schemas.microsoft.com/office/word/2010/wordprocessingInk" xmlns:wne="http://schemas.microsoft.com/office/word/2006/wordml" xmlns:wps="http://schemas.microsoft.com/office/word/2010/wordprocessingShape" mc:Ignorable="w14 wp14">
   <w:p>
     <w:pPr>
       <w:tabs>
@@ -14317,7 +14324,7 @@
 </file>
 
 <file path=word/header3.xml><?xml version="1.0" encoding="utf-8"?>
-<w:hdr xmlns:ve="http://schemas.openxmlformats.org/markup-compatibility/2006" xmlns:o="urn:schemas-microsoft-com:office:office" xmlns:r="http://schemas.openxmlformats.org/officeDocument/2006/relationships" xmlns:m="http://schemas.openxmlformats.org/officeDocument/2006/math" xmlns:v="urn:schemas-microsoft-com:vml" xmlns:wp="http://schemas.openxmlformats.org/drawingml/2006/wordprocessingDrawing" xmlns:w10="urn:schemas-microsoft-com:office:word" xmlns:w="http://schemas.openxmlformats.org/wordprocessingml/2006/main" xmlns:wne="http://schemas.microsoft.com/office/word/2006/wordml">
+<w:hdr xmlns:wpc="http://schemas.microsoft.com/office/word/2010/wordprocessingCanvas" xmlns:mc="http://schemas.openxmlformats.org/markup-compatibility/2006" xmlns:o="urn:schemas-microsoft-com:office:office" xmlns:r="http://schemas.openxmlformats.org/officeDocument/2006/relationships" xmlns:m="http://schemas.openxmlformats.org/officeDocument/2006/math" xmlns:v="urn:schemas-microsoft-com:vml" xmlns:wp14="http://schemas.microsoft.com/office/word/2010/wordprocessingDrawing" xmlns:wp="http://schemas.openxmlformats.org/drawingml/2006/wordprocessingDrawing" xmlns:w10="urn:schemas-microsoft-com:office:word" xmlns:w="http://schemas.openxmlformats.org/wordprocessingml/2006/main" xmlns:w14="http://schemas.microsoft.com/office/word/2010/wordml" xmlns:wpg="http://schemas.microsoft.com/office/word/2010/wordprocessingGroup" xmlns:wpi="http://schemas.microsoft.com/office/word/2010/wordprocessingInk" xmlns:wne="http://schemas.microsoft.com/office/word/2006/wordml" xmlns:wps="http://schemas.microsoft.com/office/word/2010/wordprocessingShape" mc:Ignorable="w14 wp14">
   <w:p>
     <w:pPr>
       <w:tabs>
@@ -14451,7 +14458,7 @@
 </file>
 
 <file path=word/numbering.xml><?xml version="1.0" encoding="utf-8"?>
-<w:numbering xmlns:ve="http://schemas.openxmlformats.org/markup-compatibility/2006" xmlns:o="urn:schemas-microsoft-com:office:office" xmlns:r="http://schemas.openxmlformats.org/officeDocument/2006/relationships" xmlns:m="http://schemas.openxmlformats.org/officeDocument/2006/math" xmlns:v="urn:schemas-microsoft-com:vml" xmlns:wp="http://schemas.openxmlformats.org/drawingml/2006/wordprocessingDrawing" xmlns:w10="urn:schemas-microsoft-com:office:word" xmlns:w="http://schemas.openxmlformats.org/wordprocessingml/2006/main" xmlns:wne="http://schemas.microsoft.com/office/word/2006/wordml">
+<w:numbering xmlns:wpc="http://schemas.microsoft.com/office/word/2010/wordprocessingCanvas" xmlns:mc="http://schemas.openxmlformats.org/markup-compatibility/2006" xmlns:o="urn:schemas-microsoft-com:office:office" xmlns:r="http://schemas.openxmlformats.org/officeDocument/2006/relationships" xmlns:m="http://schemas.openxmlformats.org/officeDocument/2006/math" xmlns:v="urn:schemas-microsoft-com:vml" xmlns:wp14="http://schemas.microsoft.com/office/word/2010/wordprocessingDrawing" xmlns:wp="http://schemas.openxmlformats.org/drawingml/2006/wordprocessingDrawing" xmlns:w10="urn:schemas-microsoft-com:office:word" xmlns:w="http://schemas.openxmlformats.org/wordprocessingml/2006/main" xmlns:w14="http://schemas.microsoft.com/office/word/2010/wordml" xmlns:wpg="http://schemas.microsoft.com/office/word/2010/wordprocessingGroup" xmlns:wpi="http://schemas.microsoft.com/office/word/2010/wordprocessingInk" xmlns:wne="http://schemas.microsoft.com/office/word/2006/wordml" xmlns:wps="http://schemas.microsoft.com/office/word/2010/wordprocessingShape" mc:Ignorable="w14 wp14">
   <w:abstractNum w:abstractNumId="0">
     <w:nsid w:val="0C194A65"/>
     <w:multiLevelType w:val="hybridMultilevel"/>
@@ -16016,7 +16023,7 @@
 </file>
 
 <file path=word/styles.xml><?xml version="1.0" encoding="utf-8"?>
-<w:styles xmlns:r="http://schemas.openxmlformats.org/officeDocument/2006/relationships" xmlns:w="http://schemas.openxmlformats.org/wordprocessingml/2006/main">
+<w:styles xmlns:mc="http://schemas.openxmlformats.org/markup-compatibility/2006" xmlns:r="http://schemas.openxmlformats.org/officeDocument/2006/relationships" xmlns:w="http://schemas.openxmlformats.org/wordprocessingml/2006/main" xmlns:w14="http://schemas.microsoft.com/office/word/2010/wordml" mc:Ignorable="w14">
   <w:docDefaults>
     <w:rPrDefault>
       <w:rPr>
@@ -16393,7 +16400,6 @@
     <w:uiPriority w:val="99"/>
     <w:semiHidden/>
     <w:unhideWhenUsed/>
-    <w:qFormat/>
     <w:tblPr>
       <w:tblInd w:w="0" w:type="dxa"/>
       <w:tblCellMar>
@@ -17127,6 +17133,196 @@
 </w:styles>
 </file>
 
+<file path=word/stylesWithEffects.xml><?xml version="1.0" encoding="utf-8"?>
+<w:styles xmlns:wpc="http://schemas.microsoft.com/office/word/2010/wordprocessingCanvas" xmlns:mc="http://schemas.openxmlformats.org/markup-compatibility/2006" xmlns:o="urn:schemas-microsoft-com:office:office" xmlns:r="http://schemas.openxmlformats.org/officeDocument/2006/relationships" xmlns:m="http://schemas.openxmlformats.org/officeDocument/2006/math" xmlns:v="urn:schemas-microsoft-com:vml" xmlns:wp14="http://schemas.microsoft.com/office/word/2010/wordprocessingDrawing" xmlns:wp="http://schemas.openxmlformats.org/drawingml/2006/wordprocessingDrawing" xmlns:w10="urn:schemas-microsoft-com:office:word" xmlns:w="http://schemas.openxmlformats.org/wordprocessingml/2006/main" xmlns:w14="http://schemas.microsoft.com/office/word/2010/wordml" xmlns:wpg="http://schemas.microsoft.com/office/word/2010/wordprocessingGroup" xmlns:wpi="http://schemas.microsoft.com/office/word/2010/wordprocessingInk" xmlns:wne="http://schemas.microsoft.com/office/word/2006/wordml" xmlns:wps="http://schemas.microsoft.com/office/word/2010/wordprocessingShape" mc:Ignorable="w14 wp14">
+  <w:docDefaults>
+    <w:rPrDefault>
+      <w:rPr>
+        <w:rFonts w:asciiTheme="minorHAnsi" w:eastAsiaTheme="minorEastAsia" w:hAnsiTheme="minorHAnsi" w:cstheme="minorBidi"/>
+        <w:sz w:val="22"/>
+        <w:szCs w:val="22"/>
+        <w:lang w:val="en-US" w:eastAsia="en-US" w:bidi="ar-SA"/>
+      </w:rPr>
+    </w:rPrDefault>
+    <w:pPrDefault>
+      <w:pPr>
+        <w:spacing w:after="200" w:line="276" w:lineRule="auto"/>
+      </w:pPr>
+    </w:pPrDefault>
+  </w:docDefaults>
+  <w:latentStyles w:defLockedState="0" w:defUIPriority="99" w:defSemiHidden="1" w:defUnhideWhenUsed="1" w:defQFormat="0" w:count="267">
+    <w:lsdException w:name="Normal" w:semiHidden="0" w:uiPriority="0" w:unhideWhenUsed="0" w:qFormat="1"/>
+    <w:lsdException w:name="heading 1" w:semiHidden="0" w:uiPriority="9" w:unhideWhenUsed="0" w:qFormat="1"/>
+    <w:lsdException w:name="heading 2" w:uiPriority="9" w:qFormat="1"/>
+    <w:lsdException w:name="heading 3" w:uiPriority="9" w:qFormat="1"/>
+    <w:lsdException w:name="heading 4" w:uiPriority="9" w:qFormat="1"/>
+    <w:lsdException w:name="heading 5" w:uiPriority="9" w:qFormat="1"/>
+    <w:lsdException w:name="heading 6" w:uiPriority="9" w:qFormat="1"/>
+    <w:lsdException w:name="heading 7" w:uiPriority="9" w:qFormat="1"/>
+    <w:lsdException w:name="heading 8" w:uiPriority="9" w:qFormat="1"/>
+    <w:lsdException w:name="heading 9" w:uiPriority="9" w:qFormat="1"/>
+    <w:lsdException w:name="toc 1" w:uiPriority="39"/>
+    <w:lsdException w:name="toc 2" w:uiPriority="39"/>
+    <w:lsdException w:name="toc 3" w:uiPriority="39"/>
+    <w:lsdException w:name="toc 4" w:uiPriority="39"/>
+    <w:lsdException w:name="toc 5" w:uiPriority="39"/>
+    <w:lsdException w:name="toc 6" w:uiPriority="39"/>
+    <w:lsdException w:name="toc 7" w:uiPriority="39"/>
+    <w:lsdException w:name="toc 8" w:uiPriority="39"/>
+    <w:lsdException w:name="toc 9" w:uiPriority="39"/>
+    <w:lsdException w:name="caption" w:uiPriority="35" w:qFormat="1"/>
+    <w:lsdException w:name="Title" w:semiHidden="0" w:uiPriority="10" w:unhideWhenUsed="0" w:qFormat="1"/>
+    <w:lsdException w:name="Default Paragraph Font" w:uiPriority="1"/>
+    <w:lsdException w:name="Subtitle" w:semiHidden="0" w:uiPriority="11" w:unhideWhenUsed="0" w:qFormat="1"/>
+    <w:lsdException w:name="Strong" w:semiHidden="0" w:uiPriority="22" w:unhideWhenUsed="0" w:qFormat="1"/>
+    <w:lsdException w:name="Emphasis" w:semiHidden="0" w:uiPriority="20" w:unhideWhenUsed="0" w:qFormat="1"/>
+    <w:lsdException w:name="Table Grid" w:semiHidden="0" w:uiPriority="59" w:unhideWhenUsed="0"/>
+    <w:lsdException w:name="Placeholder Text" w:unhideWhenUsed="0"/>
+    <w:lsdException w:name="No Spacing" w:semiHidden="0" w:uiPriority="1" w:unhideWhenUsed="0" w:qFormat="1"/>
+    <w:lsdException w:name="Light Shading" w:semiHidden="0" w:uiPriority="60" w:unhideWhenUsed="0"/>
+    <w:lsdException w:name="Light List" w:semiHidden="0" w:uiPriority="61" w:unhideWhenUsed="0"/>
+    <w:lsdException w:name="Light Grid" w:semiHidden="0" w:uiPriority="62" w:unhideWhenUsed="0"/>
+    <w:lsdException w:name="Medium Shading 1" w:semiHidden="0" w:uiPriority="63" w:unhideWhenUsed="0"/>
+    <w:lsdException w:name="Medium Shading 2" w:semiHidden="0" w:uiPriority="64" w:unhideWhenUsed="0"/>
+    <w:lsdException w:name="Medium List 1" w:semiHidden="0" w:uiPriority="65" w:unhideWhenUsed="0"/>
+    <w:lsdException w:name="Medium List 2" w:semiHidden="0" w:uiPriority="66" w:unhideWhenUsed="0"/>
+    <w:lsdException w:name="Medium Grid 1" w:semiHidden="0" w:uiPriority="67" w:unhideWhenUsed="0"/>
+    <w:lsdException w:name="Medium Grid 2" w:semiHidden="0" w:uiPriority="68" w:unhideWhenUsed="0"/>
+    <w:lsdException w:name="Medium Grid 3" w:semiHidden="0" w:uiPriority="69" w:unhideWhenUsed="0"/>
+    <w:lsdException w:name="Dark List" w:semiHidden="0" w:uiPriority="70" w:unhideWhenUsed="0"/>
+    <w:lsdException w:name="Colorful Shading" w:semiHidden="0" w:uiPriority="71" w:unhideWhenUsed="0"/>
+    <w:lsdException w:name="Colorful List" w:semiHidden="0" w:uiPriority="72" w:unhideWhenUsed="0"/>
+    <w:lsdException w:name="Colorful Grid" w:semiHidden="0" w:uiPriority="73" w:unhideWhenUsed="0"/>
+    <w:lsdException w:name="Light Shading Accent 1" w:semiHidden="0" w:uiPriority="60" w:unhideWhenUsed="0"/>
+    <w:lsdException w:name="Light List Accent 1" w:semiHidden="0" w:uiPriority="61" w:unhideWhenUsed="0"/>
+    <w:lsdException w:name="Light Grid Accent 1" w:semiHidden="0" w:uiPriority="62" w:unhideWhenUsed="0"/>
+    <w:lsdException w:name="Medium Shading 1 Accent 1" w:semiHidden="0" w:uiPriority="63" w:unhideWhenUsed="0"/>
+    <w:lsdException w:name="Medium Shading 2 Accent 1" w:semiHidden="0" w:uiPriority="64" w:unhideWhenUsed="0"/>
+    <w:lsdException w:name="Medium List 1 Accent 1" w:semiHidden="0" w:uiPriority="65" w:unhideWhenUsed="0"/>
+    <w:lsdException w:name="Revision" w:unhideWhenUsed="0"/>
+    <w:lsdException w:name="List Paragraph" w:semiHidden="0" w:uiPriority="34" w:unhideWhenUsed="0" w:qFormat="1"/>
+    <w:lsdException w:name="Quote" w:semiHidden="0" w:uiPriority="29" w:unhideWhenUsed="0" w:qFormat="1"/>
+    <w:lsdException w:name="Intense Quote" w:semiHidden="0" w:uiPriority="30" w:unhideWhenUsed="0" w:qFormat="1"/>
+    <w:lsdException w:name="Medium List 2 Accent 1" w:semiHidden="0" w:uiPriority="66" w:unhideWhenUsed="0"/>
+    <w:lsdException w:name="Medium Grid 1 Accent 1" w:semiHidden="0" w:uiPriority="67" w:unhideWhenUsed="0"/>
+    <w:lsdException w:name="Medium Grid 2 Accent 1" w:semiHidden="0" w:uiPriority="68" w:unhideWhenUsed="0"/>
+    <w:lsdException w:name="Medium Grid 3 Accent 1" w:semiHidden="0" w:uiPriority="69" w:unhideWhenUsed="0"/>
+    <w:lsdException w:name="Dark List Accent 1" w:semiHidden="0" w:uiPriority="70" w:unhideWhenUsed="0"/>
+    <w:lsdException w:name="Colorful Shading Accent 1" w:semiHidden="0" w:uiPriority="71" w:unhideWhenUsed="0"/>
+    <w:lsdException w:name="Colorful List Accent 1" w:semiHidden="0" w:uiPriority="72" w:unhideWhenUsed="0"/>
+    <w:lsdException w:name="Colorful Grid Accent 1" w:semiHidden="0" w:uiPriority="73" w:unhideWhenUsed="0"/>
+    <w:lsdException w:name="Light Shading Accent 2" w:semiHidden="0" w:uiPriority="60" w:unhideWhenUsed="0"/>
+    <w:lsdException w:name="Light List Accent 2" w:semiHidden="0" w:uiPriority="61" w:unhideWhenUsed="0"/>
+    <w:lsdException w:name="Light Grid Accent 2" w:semiHidden="0" w:uiPriority="62" w:unhideWhenUsed="0"/>
+    <w:lsdException w:name="Medium Shading 1 Accent 2" w:semiHidden="0" w:uiPriority="63" w:unhideWhenUsed="0"/>
+    <w:lsdException w:name="Medium Shading 2 Accent 2" w:semiHidden="0" w:uiPriority="64" w:unhideWhenUsed="0"/>
+    <w:lsdException w:name="Medium List 1 Accent 2" w:semiHidden="0" w:uiPriority="65" w:unhideWhenUsed="0"/>
+    <w:lsdException w:name="Medium List 2 Accent 2" w:semiHidden="0" w:uiPriority="66" w:unhideWhenUsed="0"/>
+    <w:lsdException w:name="Medium Grid 1 Accent 2" w:semiHidden="0" w:uiPriority="67" w:unhideWhenUsed="0"/>
+    <w:lsdException w:name="Medium Grid 2 Accent 2" w:semiHidden="0" w:uiPriority="68" w:unhideWhenUsed="0"/>
+    <w:lsdException w:name="Medium Grid 3 Accent 2" w:semiHidden="0" w:uiPriority="69" w:unhideWhenUsed="0"/>
+    <w:lsdException w:name="Dark List Accent 2" w:semiHidden="0" w:uiPriority="70" w:unhideWhenUsed="0"/>
+    <w:lsdException w:name="Colorful Shading Accent 2" w:semiHidden="0" w:uiPriority="71" w:unhideWhenUsed="0"/>
+    <w:lsdException w:name="Colorful List Accent 2" w:semiHidden="0" w:uiPriority="72" w:unhideWhenUsed="0"/>
+    <w:lsdException w:name="Colorful Grid Accent 2" w:semiHidden="0" w:uiPriority="73" w:unhideWhenUsed="0"/>
+    <w:lsdException w:name="Light Shading Accent 3" w:semiHidden="0" w:uiPriority="60" w:unhideWhenUsed="0"/>
+    <w:lsdException w:name="Light List Accent 3" w:semiHidden="0" w:uiPriority="61" w:unhideWhenUsed="0"/>
+    <w:lsdException w:name="Light Grid Accent 3" w:semiHidden="0" w:uiPriority="62" w:unhideWhenUsed="0"/>
+    <w:lsdException w:name="Medium Shading 1 Accent 3" w:semiHidden="0" w:uiPriority="63" w:unhideWhenUsed="0"/>
+    <w:lsdException w:name="Medium Shading 2 Accent 3" w:semiHidden="0" w:uiPriority="64" w:unhideWhenUsed="0"/>
+    <w:lsdException w:name="Medium List 1 Accent 3" w:semiHidden="0" w:uiPriority="65" w:unhideWhenUsed="0"/>
+    <w:lsdException w:name="Medium List 2 Accent 3" w:semiHidden="0" w:uiPriority="66" w:unhideWhenUsed="0"/>
+    <w:lsdException w:name="Medium Grid 1 Accent 3" w:semiHidden="0" w:uiPriority="67" w:unhideWhenUsed="0"/>
+    <w:lsdException w:name="Medium Grid 2 Accent 3" w:semiHidden="0" w:uiPriority="68" w:unhideWhenUsed="0"/>
+    <w:lsdException w:name="Medium Grid 3 Accent 3" w:semiHidden="0" w:uiPriority="69" w:unhideWhenUsed="0"/>
+    <w:lsdException w:name="Dark List Accent 3" w:semiHidden="0" w:uiPriority="70" w:unhideWhenUsed="0"/>
+    <w:lsdException w:name="Colorful Shading Accent 3" w:semiHidden="0" w:uiPriority="71" w:unhideWhenUsed="0"/>
+    <w:lsdException w:name="Colorful List Accent 3" w:semiHidden="0" w:uiPriority="72" w:unhideWhenUsed="0"/>
+    <w:lsdException w:name="Colorful Grid Accent 3" w:semiHidden="0" w:uiPriority="73" w:unhideWhenUsed="0"/>
+    <w:lsdException w:name="Light Shading Accent 4" w:semiHidden="0" w:uiPriority="60" w:unhideWhenUsed="0"/>
+    <w:lsdException w:name="Light List Accent 4" w:semiHidden="0" w:uiPriority="61" w:unhideWhenUsed="0"/>
+    <w:lsdException w:name="Light Grid Accent 4" w:semiHidden="0" w:uiPriority="62" w:unhideWhenUsed="0"/>
+    <w:lsdException w:name="Medium Shading 1 Accent 4" w:semiHidden="0" w:uiPriority="63" w:unhideWhenUsed="0"/>
+    <w:lsdException w:name="Medium Shading 2 Accent 4" w:semiHidden="0" w:uiPriority="64" w:unhideWhenUsed="0"/>
+    <w:lsdException w:name="Medium List 1 Accent 4" w:semiHidden="0" w:uiPriority="65" w:unhideWhenUsed="0"/>
+    <w:lsdException w:name="Medium List 2 Accent 4" w:semiHidden="0" w:uiPriority="66" w:unhideWhenUsed="0"/>
+    <w:lsdException w:name="Medium Grid 1 Accent 4" w:semiHidden="0" w:uiPriority="67" w:unhideWhenUsed="0"/>
+    <w:lsdException w:name="Medium Grid 2 Accent 4" w:semiHidden="0" w:uiPriority="68" w:unhideWhenUsed="0"/>
+    <w:lsdException w:name="Medium Grid 3 Accent 4" w:semiHidden="0" w:uiPriority="69" w:unhideWhenUsed="0"/>
+    <w:lsdException w:name="Dark List Accent 4" w:semiHidden="0" w:uiPriority="70" w:unhideWhenUsed="0"/>
+    <w:lsdException w:name="Colorful Shading Accent 4" w:semiHidden="0" w:uiPriority="71" w:unhideWhenUsed="0"/>
+    <w:lsdException w:name="Colorful List Accent 4" w:semiHidden="0" w:uiPriority="72" w:unhideWhenUsed="0"/>
+    <w:lsdException w:name="Colorful Grid Accent 4" w:semiHidden="0" w:uiPriority="73" w:unhideWhenUsed="0"/>
+    <w:lsdException w:name="Light Shading Accent 5" w:semiHidden="0" w:uiPriority="60" w:unhideWhenUsed="0"/>
+    <w:lsdException w:name="Light List Accent 5" w:semiHidden="0" w:uiPriority="61" w:unhideWhenUsed="0"/>
+    <w:lsdException w:name="Light Grid Accent 5" w:semiHidden="0" w:uiPriority="62" w:unhideWhenUsed="0"/>
+    <w:lsdException w:name="Medium Shading 1 Accent 5" w:semiHidden="0" w:uiPriority="63" w:unhideWhenUsed="0"/>
+    <w:lsdException w:name="Medium Shading 2 Accent 5" w:semiHidden="0" w:uiPriority="64" w:unhideWhenUsed="0"/>
+    <w:lsdException w:name="Medium List 1 Accent 5" w:semiHidden="0" w:uiPriority="65" w:unhideWhenUsed="0"/>
+    <w:lsdException w:name="Medium List 2 Accent 5" w:semiHidden="0" w:uiPriority="66" w:unhideWhenUsed="0"/>
+    <w:lsdException w:name="Medium Grid 1 Accent 5" w:semiHidden="0" w:uiPriority="67" w:unhideWhenUsed="0"/>
+    <w:lsdException w:name="Medium Grid 2 Accent 5" w:semiHidden="0" w:uiPriority="68" w:unhideWhenUsed="0"/>
+    <w:lsdException w:name="Medium Grid 3 Accent 5" w:semiHidden="0" w:uiPriority="69" w:unhideWhenUsed="0"/>
+    <w:lsdException w:name="Dark List Accent 5" w:semiHidden="0" w:uiPriority="70" w:unhideWhenUsed="0"/>
+    <w:lsdException w:name="Colorful Shading Accent 5" w:semiHidden="0" w:uiPriority="71" w:unhideWhenUsed="0"/>
+    <w:lsdException w:name="Colorful List Accent 5" w:semiHidden="0" w:uiPriority="72" w:unhideWhenUsed="0"/>
+    <w:lsdException w:name="Colorful Grid Accent 5" w:semiHidden="0" w:uiPriority="73" w:unhideWhenUsed="0"/>
+    <w:lsdException w:name="Light Shading Accent 6" w:semiHidden="0" w:uiPriority="60" w:unhideWhenUsed="0"/>
+    <w:lsdException w:name="Light List Accent 6" w:semiHidden="0" w:uiPriority="61" w:unhideWhenUsed="0"/>
+    <w:lsdException w:name="Light Grid Accent 6" w:semiHidden="0" w:uiPriority="62" w:unhideWhenUsed="0"/>
+    <w:lsdException w:name="Medium Shading 1 Accent 6" w:semiHidden="0" w:uiPriority="63" w:unhideWhenUsed="0"/>
+    <w:lsdException w:name="Medium Shading 2 Accent 6" w:semiHidden="0" w:uiPriority="64" w:unhideWhenUsed="0"/>
+    <w:lsdException w:name="Medium List 1 Accent 6" w:semiHidden="0" w:uiPriority="65" w:unhideWhenUsed="0"/>
+    <w:lsdException w:name="Medium List 2 Accent 6" w:semiHidden="0" w:uiPriority="66" w:unhideWhenUsed="0"/>
+    <w:lsdException w:name="Medium Grid 1 Accent 6" w:semiHidden="0" w:uiPriority="67" w:unhideWhenUsed="0"/>
+    <w:lsdException w:name="Medium Grid 2 Accent 6" w:semiHidden="0" w:uiPriority="68" w:unhideWhenUsed="0"/>
+    <w:lsdException w:name="Medium Grid 3 Accent 6" w:semiHidden="0" w:uiPriority="69" w:unhideWhenUsed="0"/>
+    <w:lsdException w:name="Dark List Accent 6" w:semiHidden="0" w:uiPriority="70" w:unhideWhenUsed="0"/>
+    <w:lsdException w:name="Colorful Shading Accent 6" w:semiHidden="0" w:uiPriority="71" w:unhideWhenUsed="0"/>
+    <w:lsdException w:name="Colorful List Accent 6" w:semiHidden="0" w:uiPriority="72" w:unhideWhenUsed="0"/>
+    <w:lsdException w:name="Colorful Grid Accent 6" w:semiHidden="0" w:uiPriority="73" w:unhideWhenUsed="0"/>
+    <w:lsdException w:name="Subtle Emphasis" w:semiHidden="0" w:uiPriority="19" w:unhideWhenUsed="0" w:qFormat="1"/>
+    <w:lsdException w:name="Intense Emphasis" w:semiHidden="0" w:uiPriority="21" w:unhideWhenUsed="0" w:qFormat="1"/>
+    <w:lsdException w:name="Subtle Reference" w:semiHidden="0" w:uiPriority="31" w:unhideWhenUsed="0" w:qFormat="1"/>
+    <w:lsdException w:name="Intense Reference" w:semiHidden="0" w:uiPriority="32" w:unhideWhenUsed="0" w:qFormat="1"/>
+    <w:lsdException w:name="Book Title" w:semiHidden="0" w:uiPriority="33" w:unhideWhenUsed="0" w:qFormat="1"/>
+    <w:lsdException w:name="Bibliography" w:uiPriority="37"/>
+    <w:lsdException w:name="TOC Heading" w:uiPriority="39" w:qFormat="1"/>
+  </w:latentStyles>
+  <w:style w:type="paragraph" w:default="1" w:styleId="Normal">
+    <w:name w:val="Normal"/>
+    <w:qFormat/>
+  </w:style>
+  <w:style w:type="character" w:default="1" w:styleId="DefaultParagraphFont">
+    <w:name w:val="Default Paragraph Font"/>
+    <w:uiPriority w:val="1"/>
+    <w:semiHidden/>
+    <w:unhideWhenUsed/>
+  </w:style>
+  <w:style w:type="table" w:default="1" w:styleId="TableNormal">
+    <w:name w:val="Normal Table"/>
+    <w:uiPriority w:val="99"/>
+    <w:semiHidden/>
+    <w:unhideWhenUsed/>
+    <w:tblPr>
+      <w:tblInd w:w="0" w:type="dxa"/>
+      <w:tblCellMar>
+        <w:top w:w="0" w:type="dxa"/>
+        <w:left w:w="108" w:type="dxa"/>
+        <w:bottom w:w="0" w:type="dxa"/>
+        <w:right w:w="108" w:type="dxa"/>
+      </w:tblCellMar>
+    </w:tblPr>
+  </w:style>
+  <w:style w:type="numbering" w:default="1" w:styleId="NoList">
+    <w:name w:val="No List"/>
+    <w:uiPriority w:val="99"/>
+    <w:semiHidden/>
+    <w:unhideWhenUsed/>
+  </w:style>
+</w:styles>
+</file>
+
 <file path=word/theme/theme1.xml><?xml version="1.0" encoding="utf-8"?>
 <a:theme xmlns:a="http://schemas.openxmlformats.org/drawingml/2006/main" name="Office Theme">
   <a:themeElements>
@@ -17415,7 +17611,7 @@
 </file>
 
 <file path=customXml/itemProps1.xml><?xml version="1.0" encoding="utf-8"?>
-<ds:datastoreItem xmlns:ds="http://schemas.openxmlformats.org/officeDocument/2006/customXml" ds:itemID="{C77628CC-9240-4FA5-BC0B-2054D7D2E819}">
+<ds:datastoreItem xmlns:ds="http://schemas.openxmlformats.org/officeDocument/2006/customXml" ds:itemID="{4A8A8B05-414B-4038-8AD1-60FBC9537CE0}">
   <ds:schemaRefs>
     <ds:schemaRef ds:uri="http://schemas.openxmlformats.org/officeDocument/2006/bibliography"/>
   </ds:schemaRefs>

</xml_diff>